<commit_message>
Minor change to colorreader Added two pages more to linefølger.
</commit_message>
<xml_diff>
--- a/Project Management/RoboCup Rapport/Linjefølger.docx
+++ b/Project Management/RoboCup Rapport/Linjefølger.docx
@@ -88,27 +88,14 @@
                             <w:r>
                               <w:t xml:space="preserve">Figure </w:t>
                             </w:r>
-                            <w:r>
-                              <w:fldChar w:fldCharType="begin"/>
-                            </w:r>
-                            <w:r>
-                              <w:instrText xml:space="preserve"> SEQ Figure \* ARABIC </w:instrText>
-                            </w:r>
-                            <w:r>
-                              <w:fldChar w:fldCharType="separate"/>
-                            </w:r>
-                            <w:r>
-                              <w:rPr>
-                                <w:noProof/>
-                              </w:rPr>
-                              <w:t>1</w:t>
-                            </w:r>
-                            <w:r>
-                              <w:rPr>
-                                <w:noProof/>
-                              </w:rPr>
-                              <w:fldChar w:fldCharType="end"/>
-                            </w:r>
+                            <w:fldSimple w:instr=" SEQ Figure \* ARABIC ">
+                              <w:r>
+                                <w:rPr>
+                                  <w:noProof/>
+                                </w:rPr>
+                                <w:t>1</w:t>
+                              </w:r>
+                            </w:fldSimple>
                             <w:r>
                               <w:t xml:space="preserve"> - </w:t>
                             </w:r>
@@ -146,27 +133,14 @@
                       <w:r>
                         <w:t xml:space="preserve">Figure </w:t>
                       </w:r>
-                      <w:r>
-                        <w:fldChar w:fldCharType="begin"/>
-                      </w:r>
-                      <w:r>
-                        <w:instrText xml:space="preserve"> SEQ Figure \* ARABIC </w:instrText>
-                      </w:r>
-                      <w:r>
-                        <w:fldChar w:fldCharType="separate"/>
-                      </w:r>
-                      <w:r>
-                        <w:rPr>
-                          <w:noProof/>
-                        </w:rPr>
-                        <w:t>1</w:t>
-                      </w:r>
-                      <w:r>
-                        <w:rPr>
-                          <w:noProof/>
-                        </w:rPr>
-                        <w:fldChar w:fldCharType="end"/>
-                      </w:r>
+                      <w:fldSimple w:instr=" SEQ Figure \* ARABIC ">
+                        <w:r>
+                          <w:rPr>
+                            <w:noProof/>
+                          </w:rPr>
+                          <w:t>1</w:t>
+                        </w:r>
+                      </w:fldSimple>
                       <w:r>
                         <w:t xml:space="preserve"> - </w:t>
                       </w:r>
@@ -674,7 +648,19 @@
         <w:rPr>
           <w:lang w:val="da-DK"/>
         </w:rPr>
-        <w:t xml:space="preserve">den bedst mulige sensor til at løse opgaven er </w:t>
+        <w:t xml:space="preserve">den bedst mulige </w:t>
+      </w:r>
+      <w:r>
+        <w:rPr>
+          <w:lang w:val="da-DK"/>
+        </w:rPr>
+        <w:t>målemetode</w:t>
+      </w:r>
+      <w:r>
+        <w:rPr>
+          <w:lang w:val="da-DK"/>
+        </w:rPr>
+        <w:t xml:space="preserve"> til at løse opgaven er </w:t>
       </w:r>
       <w:r>
         <w:rPr>
@@ -686,7 +672,19 @@
         <w:rPr>
           <w:lang w:val="da-DK"/>
         </w:rPr>
-        <w:t>llige farver og nuancer:</w:t>
+        <w:t>llige farver og nuancer</w:t>
+      </w:r>
+      <w:r>
+        <w:rPr>
+          <w:lang w:val="da-DK"/>
+        </w:rPr>
+        <w:t>. Den bedste metode er den hvor de målte data klarest viser forskel på banens markeringer</w:t>
+      </w:r>
+      <w:r>
+        <w:rPr>
+          <w:lang w:val="da-DK"/>
+        </w:rPr>
+        <w:t>:</w:t>
       </w:r>
     </w:p>
     <w:p>
@@ -773,9 +771,13 @@
         <w:pStyle w:val="ListParagraph"/>
         <w:keepNext/>
         <w:jc w:val="center"/>
-      </w:pPr>
-      <w:r>
-        <w:rPr>
+        <w:rPr>
+          <w:lang w:val="da-DK"/>
+        </w:rPr>
+      </w:pPr>
+      <w:r>
+        <w:rPr>
+          <w:noProof/>
           <w:lang w:val="da-DK"/>
         </w:rPr>
         <w:drawing>
@@ -824,17 +826,47 @@
         </w:rPr>
       </w:pPr>
       <w:r>
+        <w:rPr>
+          <w:lang w:val="da-DK"/>
+        </w:rPr>
         <w:t xml:space="preserve">Figure </w:t>
       </w:r>
-      <w:fldSimple w:instr=" SEQ Figure \* ARABIC ">
-        <w:r>
-          <w:rPr>
-            <w:noProof/>
-          </w:rPr>
-          <w:t>3</w:t>
-        </w:r>
-      </w:fldSimple>
-      <w:r>
+      <w:r>
+        <w:rPr>
+          <w:lang w:val="da-DK"/>
+        </w:rPr>
+        <w:fldChar w:fldCharType="begin"/>
+      </w:r>
+      <w:r>
+        <w:rPr>
+          <w:lang w:val="da-DK"/>
+        </w:rPr>
+        <w:instrText xml:space="preserve"> SEQ Figure \* ARABIC </w:instrText>
+      </w:r>
+      <w:r>
+        <w:rPr>
+          <w:lang w:val="da-DK"/>
+        </w:rPr>
+        <w:fldChar w:fldCharType="separate"/>
+      </w:r>
+      <w:r>
+        <w:rPr>
+          <w:noProof/>
+          <w:lang w:val="da-DK"/>
+        </w:rPr>
+        <w:t>3</w:t>
+      </w:r>
+      <w:r>
+        <w:rPr>
+          <w:noProof/>
+          <w:lang w:val="da-DK"/>
+        </w:rPr>
+        <w:fldChar w:fldCharType="end"/>
+      </w:r>
+      <w:r>
+        <w:rPr>
+          <w:lang w:val="da-DK"/>
+        </w:rPr>
         <w:t xml:space="preserve"> - Gulvet uden for grupperum B306</w:t>
       </w:r>
     </w:p>
@@ -867,9 +899,13 @@
         <w:keepNext/>
         <w:ind w:left="360"/>
         <w:jc w:val="center"/>
-      </w:pPr>
-      <w:r>
-        <w:rPr>
+        <w:rPr>
+          <w:lang w:val="da-DK"/>
+        </w:rPr>
+      </w:pPr>
+      <w:r>
+        <w:rPr>
+          <w:noProof/>
           <w:lang w:val="da-DK"/>
         </w:rPr>
         <w:drawing>
@@ -918,17 +954,47 @@
         </w:rPr>
       </w:pPr>
       <w:r>
+        <w:rPr>
+          <w:lang w:val="da-DK"/>
+        </w:rPr>
         <w:t xml:space="preserve">Figure </w:t>
       </w:r>
-      <w:fldSimple w:instr=" SEQ Figure \* ARABIC ">
-        <w:r>
-          <w:rPr>
-            <w:noProof/>
-          </w:rPr>
-          <w:t>4</w:t>
-        </w:r>
-      </w:fldSimple>
-      <w:r>
+      <w:r>
+        <w:rPr>
+          <w:lang w:val="da-DK"/>
+        </w:rPr>
+        <w:fldChar w:fldCharType="begin"/>
+      </w:r>
+      <w:r>
+        <w:rPr>
+          <w:lang w:val="da-DK"/>
+        </w:rPr>
+        <w:instrText xml:space="preserve"> SEQ Figure \* ARABIC </w:instrText>
+      </w:r>
+      <w:r>
+        <w:rPr>
+          <w:lang w:val="da-DK"/>
+        </w:rPr>
+        <w:fldChar w:fldCharType="separate"/>
+      </w:r>
+      <w:r>
+        <w:rPr>
+          <w:noProof/>
+          <w:lang w:val="da-DK"/>
+        </w:rPr>
+        <w:t>4</w:t>
+      </w:r>
+      <w:r>
+        <w:rPr>
+          <w:noProof/>
+          <w:lang w:val="da-DK"/>
+        </w:rPr>
+        <w:fldChar w:fldCharType="end"/>
+      </w:r>
+      <w:r>
+        <w:rPr>
+          <w:lang w:val="da-DK"/>
+        </w:rPr>
         <w:t xml:space="preserve"> - Testbane af A4 papir</w:t>
       </w:r>
     </w:p>
@@ -943,7 +1009,13 @@
         <w:rPr>
           <w:lang w:val="da-DK"/>
         </w:rPr>
-        <w:t>Test af Farvemålingstilstand</w:t>
+        <w:t xml:space="preserve">Test af </w:t>
+      </w:r>
+      <w:r>
+        <w:rPr>
+          <w:lang w:val="da-DK"/>
+        </w:rPr>
+        <w:t>Målingsttilstande</w:t>
       </w:r>
     </w:p>
     <w:p>
@@ -1080,201 +1152,877 @@
           <w:lang w:val="da-DK"/>
         </w:rPr>
       </w:pPr>
-    </w:p>
-    <w:p>
-      <w:pPr>
-        <w:rPr>
-          <w:lang w:val="da-DK"/>
-        </w:rPr>
-      </w:pPr>
-      <w:r>
-        <w:rPr>
-          <w:lang w:val="da-DK"/>
-        </w:rPr>
-        <w:t>Målte værdier</w:t>
-      </w:r>
-      <w:r>
-        <w:rPr>
-          <w:lang w:val="da-DK"/>
-        </w:rPr>
-        <w:t xml:space="preserve"> for gangarealet</w:t>
-      </w:r>
-      <w:r>
-        <w:rPr>
-          <w:lang w:val="da-DK"/>
-        </w:rPr>
-        <w:t>:</w:t>
-      </w:r>
-    </w:p>
-    <w:p>
-      <w:pPr>
-        <w:rPr>
-          <w:lang w:val="da-DK"/>
-        </w:rPr>
-      </w:pPr>
-    </w:p>
-    <w:p>
-      <w:pPr>
-        <w:rPr>
-          <w:lang w:val="da-DK"/>
-        </w:rPr>
-      </w:pPr>
-      <w:r>
-        <w:rPr>
-          <w:lang w:val="da-DK"/>
-        </w:rPr>
-        <w:t>Grå overflade:</w:t>
-      </w:r>
-    </w:p>
-    <w:p>
-      <w:pPr>
-        <w:pStyle w:val="ListParagraph"/>
-        <w:numPr>
-          <w:ilvl w:val="0"/>
-          <w:numId w:val="6"/>
-        </w:numPr>
-        <w:rPr>
-          <w:lang w:val="da-DK"/>
-        </w:rPr>
-      </w:pPr>
-      <w:r>
-        <w:rPr>
-          <w:lang w:val="da-DK"/>
-        </w:rPr>
-        <w:t>60</w:t>
-      </w:r>
-    </w:p>
-    <w:p>
-      <w:pPr>
-        <w:rPr>
-          <w:lang w:val="da-DK"/>
-        </w:rPr>
-      </w:pPr>
-      <w:r>
-        <w:rPr>
-          <w:lang w:val="da-DK"/>
-        </w:rPr>
-        <w:t>Blå</w:t>
-      </w:r>
-      <w:r>
-        <w:rPr>
-          <w:lang w:val="da-DK"/>
-        </w:rPr>
-        <w:t xml:space="preserve"> stregs</w:t>
-      </w:r>
-      <w:r>
-        <w:rPr>
-          <w:lang w:val="da-DK"/>
-        </w:rPr>
-        <w:t xml:space="preserve"> overflade:</w:t>
-      </w:r>
-    </w:p>
-    <w:p>
-      <w:pPr>
-        <w:pStyle w:val="ListParagraph"/>
-        <w:numPr>
-          <w:ilvl w:val="0"/>
-          <w:numId w:val="6"/>
-        </w:numPr>
-        <w:rPr>
-          <w:lang w:val="da-DK"/>
-        </w:rPr>
-      </w:pPr>
-      <w:r>
-        <w:rPr>
-          <w:lang w:val="da-DK"/>
-        </w:rPr>
-        <w:t>190</w:t>
-      </w:r>
-    </w:p>
-    <w:p>
-      <w:pPr>
-        <w:rPr>
-          <w:lang w:val="da-DK"/>
-        </w:rPr>
-      </w:pPr>
-    </w:p>
-    <w:p>
-      <w:pPr>
-        <w:rPr>
-          <w:lang w:val="da-DK"/>
-        </w:rPr>
-      </w:pPr>
-      <w:r>
-        <w:rPr>
-          <w:lang w:val="da-DK"/>
-        </w:rPr>
-        <w:t>Målte værdier for testbanen:</w:t>
-      </w:r>
-    </w:p>
-    <w:p>
-      <w:pPr>
-        <w:rPr>
-          <w:lang w:val="da-DK"/>
-        </w:rPr>
-      </w:pPr>
-    </w:p>
-    <w:p>
-      <w:pPr>
-        <w:rPr>
-          <w:lang w:val="da-DK"/>
-        </w:rPr>
-      </w:pPr>
-      <w:r>
-        <w:rPr>
-          <w:lang w:val="da-DK"/>
-        </w:rPr>
-        <w:t>Hvid overflade:</w:t>
-      </w:r>
-    </w:p>
-    <w:p>
-      <w:pPr>
-        <w:pStyle w:val="ListParagraph"/>
-        <w:numPr>
-          <w:ilvl w:val="0"/>
-          <w:numId w:val="6"/>
-        </w:numPr>
-        <w:rPr>
-          <w:lang w:val="da-DK"/>
-        </w:rPr>
-      </w:pPr>
-      <w:r>
-        <w:rPr>
-          <w:lang w:val="da-DK"/>
-        </w:rPr>
-        <w:t>62</w:t>
-      </w:r>
-    </w:p>
-    <w:p>
-      <w:pPr>
-        <w:rPr>
-          <w:lang w:val="da-DK"/>
-        </w:rPr>
-      </w:pPr>
-      <w:r>
-        <w:rPr>
-          <w:lang w:val="da-DK"/>
-        </w:rPr>
-        <w:t>Grå stregs overflade:</w:t>
-      </w:r>
-    </w:p>
-    <w:p>
-      <w:pPr>
-        <w:pStyle w:val="ListParagraph"/>
-        <w:numPr>
-          <w:ilvl w:val="0"/>
-          <w:numId w:val="6"/>
-        </w:numPr>
-        <w:rPr>
-          <w:lang w:val="da-DK"/>
-        </w:rPr>
-      </w:pPr>
-      <w:r>
-        <w:rPr>
-          <w:lang w:val="da-DK"/>
-        </w:rPr>
-        <w:t>64</w:t>
-      </w:r>
+      <w:r>
+        <w:rPr>
+          <w:lang w:val="da-DK"/>
+        </w:rPr>
+        <w:t>De andre målemetoder</w:t>
+      </w:r>
+      <w:r>
+        <w:rPr>
+          <w:lang w:val="da-DK"/>
+        </w:rPr>
+        <w:t xml:space="preserve"> tes</w:t>
+      </w:r>
+      <w:r>
+        <w:rPr>
+          <w:lang w:val="da-DK"/>
+        </w:rPr>
+        <w:t>tes med samme fremgangsmåde, dog</w:t>
+      </w:r>
+      <w:r>
+        <w:rPr>
+          <w:lang w:val="da-DK"/>
+        </w:rPr>
+        <w:t xml:space="preserve"> udlæses værdierne som mængden af reflekteret lys</w:t>
+      </w:r>
+      <w:r>
+        <w:rPr>
+          <w:lang w:val="da-DK"/>
+        </w:rPr>
+        <w:t xml:space="preserve"> på en skala fra</w:t>
+      </w:r>
+      <w:r>
+        <w:rPr>
+          <w:lang w:val="da-DK"/>
+        </w:rPr>
+        <w:t xml:space="preserve"> 0 til 100.</w:t>
+      </w:r>
+    </w:p>
+    <w:p>
+      <w:pPr>
+        <w:pStyle w:val="Heading5"/>
+        <w:rPr>
+          <w:lang w:val="da-DK"/>
+        </w:rPr>
+      </w:pPr>
+    </w:p>
+    <w:p>
+      <w:pPr>
+        <w:pStyle w:val="Heading5"/>
+        <w:rPr>
+          <w:lang w:val="da-DK"/>
+        </w:rPr>
+      </w:pPr>
+      <w:r>
+        <w:rPr>
+          <w:lang w:val="da-DK"/>
+        </w:rPr>
+        <w:t>Hermed følger måleresultaterne:</w:t>
+      </w:r>
+    </w:p>
+    <w:p>
+      <w:pPr>
+        <w:rPr>
+          <w:lang w:val="da-DK"/>
+        </w:rPr>
+      </w:pPr>
+    </w:p>
+    <w:tbl>
+      <w:tblPr>
+        <w:tblW w:w="7495" w:type="dxa"/>
+        <w:tblInd w:w="155" w:type="dxa"/>
+        <w:tblLayout w:type="fixed"/>
+        <w:tblLook w:val="04A0" w:firstRow="1" w:lastRow="0" w:firstColumn="1" w:lastColumn="0" w:noHBand="0" w:noVBand="1"/>
+      </w:tblPr>
+      <w:tblGrid>
+        <w:gridCol w:w="2500"/>
+        <w:gridCol w:w="1750"/>
+        <w:gridCol w:w="1554"/>
+        <w:gridCol w:w="1691"/>
+      </w:tblGrid>
+      <w:tr>
+        <w:trPr>
+          <w:trHeight w:val="515"/>
+        </w:trPr>
+        <w:tc>
+          <w:tcPr>
+            <w:tcW w:w="2500" w:type="dxa"/>
+            <w:tcBorders>
+              <w:top w:val="single" w:sz="4" w:space="0" w:color="auto"/>
+              <w:left w:val="single" w:sz="4" w:space="0" w:color="auto"/>
+              <w:bottom w:val="nil"/>
+              <w:right w:val="nil"/>
+            </w:tcBorders>
+            <w:shd w:val="clear" w:color="auto" w:fill="auto"/>
+            <w:noWrap/>
+            <w:vAlign w:val="bottom"/>
+            <w:hideMark/>
+          </w:tcPr>
+          <w:p>
+            <w:pPr>
+              <w:rPr>
+                <w:rFonts w:ascii="Calibri" w:eastAsia="Times New Roman" w:hAnsi="Calibri" w:cs="Times New Roman"/>
+                <w:color w:val="000000"/>
+                <w:lang w:val="da-DK"/>
+              </w:rPr>
+            </w:pPr>
+            <w:r>
+              <w:rPr>
+                <w:rFonts w:ascii="Calibri" w:eastAsia="Times New Roman" w:hAnsi="Calibri" w:cs="Times New Roman"/>
+                <w:color w:val="000000"/>
+                <w:lang w:val="da-DK"/>
+              </w:rPr>
+              <w:t> </w:t>
+            </w:r>
+          </w:p>
+        </w:tc>
+        <w:tc>
+          <w:tcPr>
+            <w:tcW w:w="1750" w:type="dxa"/>
+            <w:tcBorders>
+              <w:top w:val="single" w:sz="8" w:space="0" w:color="auto"/>
+              <w:left w:val="single" w:sz="8" w:space="0" w:color="auto"/>
+              <w:bottom w:val="single" w:sz="8" w:space="0" w:color="auto"/>
+              <w:right w:val="single" w:sz="4" w:space="0" w:color="auto"/>
+            </w:tcBorders>
+            <w:shd w:val="clear" w:color="000000" w:fill="5B9BD5"/>
+            <w:noWrap/>
+            <w:vAlign w:val="bottom"/>
+            <w:hideMark/>
+          </w:tcPr>
+          <w:p>
+            <w:pPr>
+              <w:rPr>
+                <w:rFonts w:ascii="Calibri" w:eastAsia="Times New Roman" w:hAnsi="Calibri" w:cs="Times New Roman"/>
+                <w:color w:val="000000"/>
+                <w:lang w:val="da-DK"/>
+              </w:rPr>
+            </w:pPr>
+            <w:r>
+              <w:rPr>
+                <w:rFonts w:ascii="Calibri" w:eastAsia="Times New Roman" w:hAnsi="Calibri" w:cs="Times New Roman"/>
+                <w:color w:val="000000"/>
+                <w:lang w:val="da-DK"/>
+              </w:rPr>
+              <w:t>Farverefleksion (hue)</w:t>
+            </w:r>
+          </w:p>
+        </w:tc>
+        <w:tc>
+          <w:tcPr>
+            <w:tcW w:w="1554" w:type="dxa"/>
+            <w:tcBorders>
+              <w:top w:val="single" w:sz="8" w:space="0" w:color="auto"/>
+              <w:left w:val="nil"/>
+              <w:bottom w:val="single" w:sz="8" w:space="0" w:color="auto"/>
+              <w:right w:val="single" w:sz="4" w:space="0" w:color="auto"/>
+            </w:tcBorders>
+            <w:shd w:val="clear" w:color="000000" w:fill="ED7D31"/>
+            <w:noWrap/>
+            <w:vAlign w:val="bottom"/>
+            <w:hideMark/>
+          </w:tcPr>
+          <w:p>
+            <w:pPr>
+              <w:rPr>
+                <w:rFonts w:ascii="Calibri" w:eastAsia="Times New Roman" w:hAnsi="Calibri" w:cs="Times New Roman"/>
+                <w:color w:val="000000"/>
+                <w:lang w:val="da-DK"/>
+              </w:rPr>
+            </w:pPr>
+            <w:r>
+              <w:rPr>
+                <w:rFonts w:ascii="Calibri" w:eastAsia="Times New Roman" w:hAnsi="Calibri" w:cs="Times New Roman"/>
+                <w:color w:val="000000"/>
+                <w:lang w:val="da-DK"/>
+              </w:rPr>
+              <w:t>Refleksion fra eget lys</w:t>
+            </w:r>
+            <w:r>
+              <w:rPr>
+                <w:rFonts w:ascii="Calibri" w:eastAsia="Times New Roman" w:hAnsi="Calibri" w:cs="Times New Roman"/>
+                <w:color w:val="000000"/>
+                <w:lang w:val="da-DK"/>
+              </w:rPr>
+              <w:t xml:space="preserve"> (0-100)</w:t>
+            </w:r>
+          </w:p>
+        </w:tc>
+        <w:tc>
+          <w:tcPr>
+            <w:tcW w:w="1691" w:type="dxa"/>
+            <w:tcBorders>
+              <w:top w:val="single" w:sz="8" w:space="0" w:color="auto"/>
+              <w:left w:val="nil"/>
+              <w:bottom w:val="single" w:sz="8" w:space="0" w:color="auto"/>
+              <w:right w:val="single" w:sz="8" w:space="0" w:color="auto"/>
+            </w:tcBorders>
+            <w:shd w:val="clear" w:color="000000" w:fill="A5A5A5"/>
+            <w:noWrap/>
+            <w:vAlign w:val="bottom"/>
+            <w:hideMark/>
+          </w:tcPr>
+          <w:p>
+            <w:pPr>
+              <w:rPr>
+                <w:rFonts w:ascii="Calibri" w:eastAsia="Times New Roman" w:hAnsi="Calibri" w:cs="Times New Roman"/>
+                <w:color w:val="000000"/>
+                <w:lang w:val="da-DK"/>
+              </w:rPr>
+            </w:pPr>
+            <w:r>
+              <w:rPr>
+                <w:rFonts w:ascii="Calibri" w:eastAsia="Times New Roman" w:hAnsi="Calibri" w:cs="Times New Roman"/>
+                <w:color w:val="000000"/>
+                <w:lang w:val="da-DK"/>
+              </w:rPr>
+              <w:t>Refleksion fra omgivelser</w:t>
+            </w:r>
+            <w:r>
+              <w:rPr>
+                <w:rFonts w:ascii="Calibri" w:eastAsia="Times New Roman" w:hAnsi="Calibri" w:cs="Times New Roman"/>
+                <w:color w:val="000000"/>
+                <w:lang w:val="da-DK"/>
+              </w:rPr>
+              <w:t xml:space="preserve"> (0-100)</w:t>
+            </w:r>
+          </w:p>
+        </w:tc>
+      </w:tr>
+      <w:tr>
+        <w:trPr>
+          <w:trHeight w:val="320"/>
+        </w:trPr>
+        <w:tc>
+          <w:tcPr>
+            <w:tcW w:w="2500" w:type="dxa"/>
+            <w:tcBorders>
+              <w:top w:val="single" w:sz="8" w:space="0" w:color="auto"/>
+              <w:left w:val="single" w:sz="8" w:space="0" w:color="auto"/>
+              <w:bottom w:val="single" w:sz="4" w:space="0" w:color="auto"/>
+              <w:right w:val="single" w:sz="8" w:space="0" w:color="auto"/>
+            </w:tcBorders>
+            <w:shd w:val="clear" w:color="auto" w:fill="auto"/>
+            <w:noWrap/>
+            <w:vAlign w:val="bottom"/>
+            <w:hideMark/>
+          </w:tcPr>
+          <w:p>
+            <w:pPr>
+              <w:rPr>
+                <w:rFonts w:ascii="Calibri" w:eastAsia="Times New Roman" w:hAnsi="Calibri" w:cs="Times New Roman"/>
+                <w:color w:val="000000"/>
+                <w:lang w:val="da-DK"/>
+              </w:rPr>
+            </w:pPr>
+            <w:r>
+              <w:rPr>
+                <w:rFonts w:ascii="Calibri" w:eastAsia="Times New Roman" w:hAnsi="Calibri" w:cs="Times New Roman"/>
+                <w:color w:val="000000"/>
+                <w:lang w:val="da-DK"/>
+              </w:rPr>
+              <w:t>Gangareal Grå overflade</w:t>
+            </w:r>
+          </w:p>
+        </w:tc>
+        <w:tc>
+          <w:tcPr>
+            <w:tcW w:w="1750" w:type="dxa"/>
+            <w:tcBorders>
+              <w:top w:val="nil"/>
+              <w:left w:val="nil"/>
+              <w:bottom w:val="single" w:sz="4" w:space="0" w:color="auto"/>
+              <w:right w:val="single" w:sz="4" w:space="0" w:color="auto"/>
+            </w:tcBorders>
+            <w:shd w:val="clear" w:color="auto" w:fill="auto"/>
+            <w:noWrap/>
+            <w:vAlign w:val="bottom"/>
+            <w:hideMark/>
+          </w:tcPr>
+          <w:p>
+            <w:pPr>
+              <w:jc w:val="right"/>
+              <w:rPr>
+                <w:rFonts w:ascii="Calibri" w:eastAsia="Times New Roman" w:hAnsi="Calibri" w:cs="Times New Roman"/>
+                <w:color w:val="000000"/>
+                <w:lang w:val="da-DK"/>
+              </w:rPr>
+            </w:pPr>
+            <w:r>
+              <w:rPr>
+                <w:rFonts w:ascii="Calibri" w:eastAsia="Times New Roman" w:hAnsi="Calibri" w:cs="Times New Roman"/>
+                <w:color w:val="000000"/>
+                <w:lang w:val="da-DK"/>
+              </w:rPr>
+              <w:t>60</w:t>
+            </w:r>
+          </w:p>
+        </w:tc>
+        <w:tc>
+          <w:tcPr>
+            <w:tcW w:w="1554" w:type="dxa"/>
+            <w:tcBorders>
+              <w:top w:val="nil"/>
+              <w:left w:val="nil"/>
+              <w:bottom w:val="single" w:sz="4" w:space="0" w:color="auto"/>
+              <w:right w:val="single" w:sz="4" w:space="0" w:color="auto"/>
+            </w:tcBorders>
+            <w:shd w:val="clear" w:color="auto" w:fill="auto"/>
+            <w:noWrap/>
+            <w:vAlign w:val="bottom"/>
+            <w:hideMark/>
+          </w:tcPr>
+          <w:p>
+            <w:pPr>
+              <w:jc w:val="right"/>
+              <w:rPr>
+                <w:rFonts w:ascii="Calibri" w:eastAsia="Times New Roman" w:hAnsi="Calibri" w:cs="Times New Roman"/>
+                <w:color w:val="000000"/>
+                <w:lang w:val="da-DK"/>
+              </w:rPr>
+            </w:pPr>
+            <w:r>
+              <w:rPr>
+                <w:rFonts w:ascii="Calibri" w:eastAsia="Times New Roman" w:hAnsi="Calibri" w:cs="Times New Roman"/>
+                <w:color w:val="000000"/>
+                <w:lang w:val="da-DK"/>
+              </w:rPr>
+              <w:t>20</w:t>
+            </w:r>
+          </w:p>
+        </w:tc>
+        <w:tc>
+          <w:tcPr>
+            <w:tcW w:w="1691" w:type="dxa"/>
+            <w:tcBorders>
+              <w:top w:val="nil"/>
+              <w:left w:val="nil"/>
+              <w:bottom w:val="single" w:sz="4" w:space="0" w:color="auto"/>
+              <w:right w:val="single" w:sz="4" w:space="0" w:color="auto"/>
+            </w:tcBorders>
+            <w:shd w:val="clear" w:color="auto" w:fill="auto"/>
+            <w:noWrap/>
+            <w:vAlign w:val="bottom"/>
+            <w:hideMark/>
+          </w:tcPr>
+          <w:p>
+            <w:pPr>
+              <w:jc w:val="right"/>
+              <w:rPr>
+                <w:rFonts w:ascii="Calibri" w:eastAsia="Times New Roman" w:hAnsi="Calibri" w:cs="Times New Roman"/>
+                <w:color w:val="000000"/>
+                <w:lang w:val="da-DK"/>
+              </w:rPr>
+            </w:pPr>
+            <w:r>
+              <w:rPr>
+                <w:rFonts w:ascii="Calibri" w:eastAsia="Times New Roman" w:hAnsi="Calibri" w:cs="Times New Roman"/>
+                <w:color w:val="000000"/>
+                <w:lang w:val="da-DK"/>
+              </w:rPr>
+              <w:t>1</w:t>
+            </w:r>
+          </w:p>
+        </w:tc>
+      </w:tr>
+      <w:tr>
+        <w:trPr>
+          <w:trHeight w:val="320"/>
+        </w:trPr>
+        <w:tc>
+          <w:tcPr>
+            <w:tcW w:w="2500" w:type="dxa"/>
+            <w:tcBorders>
+              <w:top w:val="nil"/>
+              <w:left w:val="single" w:sz="8" w:space="0" w:color="auto"/>
+              <w:bottom w:val="single" w:sz="4" w:space="0" w:color="auto"/>
+              <w:right w:val="single" w:sz="8" w:space="0" w:color="auto"/>
+            </w:tcBorders>
+            <w:shd w:val="clear" w:color="auto" w:fill="auto"/>
+            <w:noWrap/>
+            <w:vAlign w:val="bottom"/>
+            <w:hideMark/>
+          </w:tcPr>
+          <w:p>
+            <w:pPr>
+              <w:rPr>
+                <w:rFonts w:ascii="Calibri" w:eastAsia="Times New Roman" w:hAnsi="Calibri" w:cs="Times New Roman"/>
+                <w:color w:val="000000"/>
+                <w:lang w:val="da-DK"/>
+              </w:rPr>
+            </w:pPr>
+            <w:r>
+              <w:rPr>
+                <w:rFonts w:ascii="Calibri" w:eastAsia="Times New Roman" w:hAnsi="Calibri" w:cs="Times New Roman"/>
+                <w:color w:val="000000"/>
+                <w:lang w:val="da-DK"/>
+              </w:rPr>
+              <w:t>Gangareal Blå streg</w:t>
+            </w:r>
+          </w:p>
+        </w:tc>
+        <w:tc>
+          <w:tcPr>
+            <w:tcW w:w="1750" w:type="dxa"/>
+            <w:tcBorders>
+              <w:top w:val="nil"/>
+              <w:left w:val="nil"/>
+              <w:bottom w:val="single" w:sz="4" w:space="0" w:color="auto"/>
+              <w:right w:val="single" w:sz="4" w:space="0" w:color="auto"/>
+            </w:tcBorders>
+            <w:shd w:val="clear" w:color="auto" w:fill="auto"/>
+            <w:noWrap/>
+            <w:vAlign w:val="bottom"/>
+            <w:hideMark/>
+          </w:tcPr>
+          <w:p>
+            <w:pPr>
+              <w:jc w:val="right"/>
+              <w:rPr>
+                <w:rFonts w:ascii="Calibri" w:eastAsia="Times New Roman" w:hAnsi="Calibri" w:cs="Times New Roman"/>
+                <w:color w:val="000000"/>
+                <w:lang w:val="da-DK"/>
+              </w:rPr>
+            </w:pPr>
+            <w:r>
+              <w:rPr>
+                <w:rFonts w:ascii="Calibri" w:eastAsia="Times New Roman" w:hAnsi="Calibri" w:cs="Times New Roman"/>
+                <w:color w:val="000000"/>
+                <w:lang w:val="da-DK"/>
+              </w:rPr>
+              <w:t>190</w:t>
+            </w:r>
+          </w:p>
+        </w:tc>
+        <w:tc>
+          <w:tcPr>
+            <w:tcW w:w="1554" w:type="dxa"/>
+            <w:tcBorders>
+              <w:top w:val="nil"/>
+              <w:left w:val="nil"/>
+              <w:bottom w:val="single" w:sz="4" w:space="0" w:color="auto"/>
+              <w:right w:val="single" w:sz="4" w:space="0" w:color="auto"/>
+            </w:tcBorders>
+            <w:shd w:val="clear" w:color="auto" w:fill="auto"/>
+            <w:noWrap/>
+            <w:vAlign w:val="bottom"/>
+            <w:hideMark/>
+          </w:tcPr>
+          <w:p>
+            <w:pPr>
+              <w:jc w:val="right"/>
+              <w:rPr>
+                <w:rFonts w:ascii="Calibri" w:eastAsia="Times New Roman" w:hAnsi="Calibri" w:cs="Times New Roman"/>
+                <w:color w:val="000000"/>
+                <w:lang w:val="da-DK"/>
+              </w:rPr>
+            </w:pPr>
+            <w:r>
+              <w:rPr>
+                <w:rFonts w:ascii="Calibri" w:eastAsia="Times New Roman" w:hAnsi="Calibri" w:cs="Times New Roman"/>
+                <w:color w:val="000000"/>
+                <w:lang w:val="da-DK"/>
+              </w:rPr>
+              <w:t>10</w:t>
+            </w:r>
+          </w:p>
+        </w:tc>
+        <w:tc>
+          <w:tcPr>
+            <w:tcW w:w="1691" w:type="dxa"/>
+            <w:tcBorders>
+              <w:top w:val="nil"/>
+              <w:left w:val="nil"/>
+              <w:bottom w:val="single" w:sz="4" w:space="0" w:color="auto"/>
+              <w:right w:val="single" w:sz="4" w:space="0" w:color="auto"/>
+            </w:tcBorders>
+            <w:shd w:val="clear" w:color="auto" w:fill="auto"/>
+            <w:noWrap/>
+            <w:vAlign w:val="bottom"/>
+            <w:hideMark/>
+          </w:tcPr>
+          <w:p>
+            <w:pPr>
+              <w:jc w:val="right"/>
+              <w:rPr>
+                <w:rFonts w:ascii="Calibri" w:eastAsia="Times New Roman" w:hAnsi="Calibri" w:cs="Times New Roman"/>
+                <w:color w:val="000000"/>
+                <w:lang w:val="da-DK"/>
+              </w:rPr>
+            </w:pPr>
+            <w:r>
+              <w:rPr>
+                <w:rFonts w:ascii="Calibri" w:eastAsia="Times New Roman" w:hAnsi="Calibri" w:cs="Times New Roman"/>
+                <w:color w:val="000000"/>
+                <w:lang w:val="da-DK"/>
+              </w:rPr>
+              <w:t>1</w:t>
+            </w:r>
+          </w:p>
+        </w:tc>
+      </w:tr>
+      <w:tr>
+        <w:trPr>
+          <w:trHeight w:val="320"/>
+        </w:trPr>
+        <w:tc>
+          <w:tcPr>
+            <w:tcW w:w="2500" w:type="dxa"/>
+            <w:tcBorders>
+              <w:top w:val="nil"/>
+              <w:left w:val="single" w:sz="8" w:space="0" w:color="auto"/>
+              <w:bottom w:val="single" w:sz="4" w:space="0" w:color="auto"/>
+              <w:right w:val="single" w:sz="8" w:space="0" w:color="auto"/>
+            </w:tcBorders>
+            <w:shd w:val="clear" w:color="auto" w:fill="auto"/>
+            <w:noWrap/>
+            <w:vAlign w:val="bottom"/>
+            <w:hideMark/>
+          </w:tcPr>
+          <w:p>
+            <w:pPr>
+              <w:rPr>
+                <w:rFonts w:ascii="Calibri" w:eastAsia="Times New Roman" w:hAnsi="Calibri" w:cs="Times New Roman"/>
+                <w:color w:val="000000"/>
+                <w:lang w:val="da-DK"/>
+              </w:rPr>
+            </w:pPr>
+            <w:r>
+              <w:rPr>
+                <w:rFonts w:ascii="Calibri" w:eastAsia="Times New Roman" w:hAnsi="Calibri" w:cs="Times New Roman"/>
+                <w:color w:val="000000"/>
+                <w:lang w:val="da-DK"/>
+              </w:rPr>
+              <w:t>Testbane Hvid overflade</w:t>
+            </w:r>
+          </w:p>
+        </w:tc>
+        <w:tc>
+          <w:tcPr>
+            <w:tcW w:w="1750" w:type="dxa"/>
+            <w:tcBorders>
+              <w:top w:val="nil"/>
+              <w:left w:val="nil"/>
+              <w:bottom w:val="single" w:sz="4" w:space="0" w:color="auto"/>
+              <w:right w:val="single" w:sz="4" w:space="0" w:color="auto"/>
+            </w:tcBorders>
+            <w:shd w:val="clear" w:color="auto" w:fill="auto"/>
+            <w:noWrap/>
+            <w:vAlign w:val="bottom"/>
+            <w:hideMark/>
+          </w:tcPr>
+          <w:p>
+            <w:pPr>
+              <w:jc w:val="right"/>
+              <w:rPr>
+                <w:rFonts w:ascii="Calibri" w:eastAsia="Times New Roman" w:hAnsi="Calibri" w:cs="Times New Roman"/>
+                <w:color w:val="000000"/>
+                <w:lang w:val="da-DK"/>
+              </w:rPr>
+            </w:pPr>
+            <w:r>
+              <w:rPr>
+                <w:rFonts w:ascii="Calibri" w:eastAsia="Times New Roman" w:hAnsi="Calibri" w:cs="Times New Roman"/>
+                <w:color w:val="000000"/>
+                <w:lang w:val="da-DK"/>
+              </w:rPr>
+              <w:t>62</w:t>
+            </w:r>
+          </w:p>
+        </w:tc>
+        <w:tc>
+          <w:tcPr>
+            <w:tcW w:w="1554" w:type="dxa"/>
+            <w:tcBorders>
+              <w:top w:val="nil"/>
+              <w:left w:val="nil"/>
+              <w:bottom w:val="single" w:sz="4" w:space="0" w:color="auto"/>
+              <w:right w:val="single" w:sz="4" w:space="0" w:color="auto"/>
+            </w:tcBorders>
+            <w:shd w:val="clear" w:color="auto" w:fill="auto"/>
+            <w:noWrap/>
+            <w:vAlign w:val="bottom"/>
+            <w:hideMark/>
+          </w:tcPr>
+          <w:p>
+            <w:pPr>
+              <w:jc w:val="right"/>
+              <w:rPr>
+                <w:rFonts w:ascii="Calibri" w:eastAsia="Times New Roman" w:hAnsi="Calibri" w:cs="Times New Roman"/>
+                <w:color w:val="000000"/>
+                <w:lang w:val="da-DK"/>
+              </w:rPr>
+            </w:pPr>
+            <w:r>
+              <w:rPr>
+                <w:rFonts w:ascii="Calibri" w:eastAsia="Times New Roman" w:hAnsi="Calibri" w:cs="Times New Roman"/>
+                <w:color w:val="000000"/>
+                <w:lang w:val="da-DK"/>
+              </w:rPr>
+              <w:t>85</w:t>
+            </w:r>
+          </w:p>
+        </w:tc>
+        <w:tc>
+          <w:tcPr>
+            <w:tcW w:w="1691" w:type="dxa"/>
+            <w:tcBorders>
+              <w:top w:val="nil"/>
+              <w:left w:val="nil"/>
+              <w:bottom w:val="single" w:sz="4" w:space="0" w:color="auto"/>
+              <w:right w:val="single" w:sz="4" w:space="0" w:color="auto"/>
+            </w:tcBorders>
+            <w:shd w:val="clear" w:color="auto" w:fill="auto"/>
+            <w:noWrap/>
+            <w:vAlign w:val="bottom"/>
+            <w:hideMark/>
+          </w:tcPr>
+          <w:p>
+            <w:pPr>
+              <w:jc w:val="right"/>
+              <w:rPr>
+                <w:rFonts w:ascii="Calibri" w:eastAsia="Times New Roman" w:hAnsi="Calibri" w:cs="Times New Roman"/>
+                <w:color w:val="000000"/>
+                <w:lang w:val="da-DK"/>
+              </w:rPr>
+            </w:pPr>
+            <w:r>
+              <w:rPr>
+                <w:rFonts w:ascii="Calibri" w:eastAsia="Times New Roman" w:hAnsi="Calibri" w:cs="Times New Roman"/>
+                <w:color w:val="000000"/>
+                <w:lang w:val="da-DK"/>
+              </w:rPr>
+              <w:t>7</w:t>
+            </w:r>
+          </w:p>
+        </w:tc>
+      </w:tr>
+      <w:tr>
+        <w:trPr>
+          <w:trHeight w:val="340"/>
+        </w:trPr>
+        <w:tc>
+          <w:tcPr>
+            <w:tcW w:w="2500" w:type="dxa"/>
+            <w:tcBorders>
+              <w:top w:val="nil"/>
+              <w:left w:val="single" w:sz="8" w:space="0" w:color="auto"/>
+              <w:bottom w:val="single" w:sz="8" w:space="0" w:color="auto"/>
+              <w:right w:val="single" w:sz="8" w:space="0" w:color="auto"/>
+            </w:tcBorders>
+            <w:shd w:val="clear" w:color="auto" w:fill="auto"/>
+            <w:noWrap/>
+            <w:vAlign w:val="bottom"/>
+            <w:hideMark/>
+          </w:tcPr>
+          <w:p>
+            <w:pPr>
+              <w:rPr>
+                <w:rFonts w:ascii="Calibri" w:eastAsia="Times New Roman" w:hAnsi="Calibri" w:cs="Times New Roman"/>
+                <w:color w:val="000000"/>
+                <w:lang w:val="da-DK"/>
+              </w:rPr>
+            </w:pPr>
+            <w:r>
+              <w:rPr>
+                <w:rFonts w:ascii="Calibri" w:eastAsia="Times New Roman" w:hAnsi="Calibri" w:cs="Times New Roman"/>
+                <w:color w:val="000000"/>
+                <w:lang w:val="da-DK"/>
+              </w:rPr>
+              <w:t>Testbane Grå streg</w:t>
+            </w:r>
+          </w:p>
+        </w:tc>
+        <w:tc>
+          <w:tcPr>
+            <w:tcW w:w="1750" w:type="dxa"/>
+            <w:tcBorders>
+              <w:top w:val="nil"/>
+              <w:left w:val="nil"/>
+              <w:bottom w:val="single" w:sz="4" w:space="0" w:color="auto"/>
+              <w:right w:val="single" w:sz="4" w:space="0" w:color="auto"/>
+            </w:tcBorders>
+            <w:shd w:val="clear" w:color="auto" w:fill="auto"/>
+            <w:noWrap/>
+            <w:vAlign w:val="bottom"/>
+            <w:hideMark/>
+          </w:tcPr>
+          <w:p>
+            <w:pPr>
+              <w:jc w:val="right"/>
+              <w:rPr>
+                <w:rFonts w:ascii="Calibri" w:eastAsia="Times New Roman" w:hAnsi="Calibri" w:cs="Times New Roman"/>
+                <w:color w:val="000000"/>
+                <w:lang w:val="da-DK"/>
+              </w:rPr>
+            </w:pPr>
+            <w:r>
+              <w:rPr>
+                <w:rFonts w:ascii="Calibri" w:eastAsia="Times New Roman" w:hAnsi="Calibri" w:cs="Times New Roman"/>
+                <w:color w:val="000000"/>
+                <w:lang w:val="da-DK"/>
+              </w:rPr>
+              <w:t>64</w:t>
+            </w:r>
+          </w:p>
+        </w:tc>
+        <w:tc>
+          <w:tcPr>
+            <w:tcW w:w="1554" w:type="dxa"/>
+            <w:tcBorders>
+              <w:top w:val="nil"/>
+              <w:left w:val="nil"/>
+              <w:bottom w:val="single" w:sz="4" w:space="0" w:color="auto"/>
+              <w:right w:val="single" w:sz="4" w:space="0" w:color="auto"/>
+            </w:tcBorders>
+            <w:shd w:val="clear" w:color="auto" w:fill="auto"/>
+            <w:noWrap/>
+            <w:vAlign w:val="bottom"/>
+            <w:hideMark/>
+          </w:tcPr>
+          <w:p>
+            <w:pPr>
+              <w:jc w:val="right"/>
+              <w:rPr>
+                <w:rFonts w:ascii="Calibri" w:eastAsia="Times New Roman" w:hAnsi="Calibri" w:cs="Times New Roman"/>
+                <w:color w:val="000000"/>
+                <w:lang w:val="da-DK"/>
+              </w:rPr>
+            </w:pPr>
+            <w:r>
+              <w:rPr>
+                <w:rFonts w:ascii="Calibri" w:eastAsia="Times New Roman" w:hAnsi="Calibri" w:cs="Times New Roman"/>
+                <w:color w:val="000000"/>
+                <w:lang w:val="da-DK"/>
+              </w:rPr>
+              <w:t>48</w:t>
+            </w:r>
+          </w:p>
+        </w:tc>
+        <w:tc>
+          <w:tcPr>
+            <w:tcW w:w="1691" w:type="dxa"/>
+            <w:tcBorders>
+              <w:top w:val="nil"/>
+              <w:left w:val="nil"/>
+              <w:bottom w:val="single" w:sz="4" w:space="0" w:color="auto"/>
+              <w:right w:val="single" w:sz="4" w:space="0" w:color="auto"/>
+            </w:tcBorders>
+            <w:shd w:val="clear" w:color="auto" w:fill="auto"/>
+            <w:noWrap/>
+            <w:vAlign w:val="bottom"/>
+            <w:hideMark/>
+          </w:tcPr>
+          <w:p>
+            <w:pPr>
+              <w:jc w:val="right"/>
+              <w:rPr>
+                <w:rFonts w:ascii="Calibri" w:eastAsia="Times New Roman" w:hAnsi="Calibri" w:cs="Times New Roman"/>
+                <w:color w:val="000000"/>
+                <w:lang w:val="da-DK"/>
+              </w:rPr>
+            </w:pPr>
+            <w:r>
+              <w:rPr>
+                <w:rFonts w:ascii="Calibri" w:eastAsia="Times New Roman" w:hAnsi="Calibri" w:cs="Times New Roman"/>
+                <w:color w:val="000000"/>
+                <w:lang w:val="da-DK"/>
+              </w:rPr>
+              <w:t>4</w:t>
+            </w:r>
+          </w:p>
+        </w:tc>
+      </w:tr>
+    </w:tbl>
+    <w:p>
+      <w:pPr>
+        <w:rPr>
+          <w:lang w:val="da-DK"/>
+        </w:rPr>
+      </w:pPr>
+    </w:p>
+    <w:p>
+      <w:pPr>
+        <w:rPr>
+          <w:lang w:val="da-DK"/>
+        </w:rPr>
+      </w:pPr>
+    </w:p>
+    <w:p>
+      <w:pPr>
+        <w:keepNext/>
+        <w:rPr>
+          <w:lang w:val="da-DK"/>
+        </w:rPr>
+      </w:pPr>
+      <w:r>
+        <w:rPr>
+          <w:noProof/>
+          <w:lang w:val="da-DK"/>
+        </w:rPr>
+        <w:drawing>
+          <wp:inline distT="0" distB="0" distL="0" distR="0" wp14:anchorId="68B07C6C" wp14:editId="06C811EE">
+            <wp:extent cx="6116320" cy="3444240"/>
+            <wp:effectExtent l="0" t="0" r="5080" b="10160"/>
+            <wp:docPr id="4" name="Chart 4"/>
+            <wp:cNvGraphicFramePr/>
+            <a:graphic xmlns:a="http://schemas.openxmlformats.org/drawingml/2006/main">
+              <a:graphicData uri="http://schemas.openxmlformats.org/drawingml/2006/chart">
+                <c:chart xmlns:c="http://schemas.openxmlformats.org/drawingml/2006/chart" xmlns:r="http://schemas.openxmlformats.org/officeDocument/2006/relationships" r:id="rId12"/>
+              </a:graphicData>
+            </a:graphic>
+          </wp:inline>
+        </w:drawing>
+      </w:r>
+    </w:p>
+    <w:p>
+      <w:pPr>
+        <w:pStyle w:val="Caption"/>
+        <w:rPr>
+          <w:lang w:val="da-DK"/>
+        </w:rPr>
+      </w:pPr>
+      <w:r>
+        <w:rPr>
+          <w:lang w:val="da-DK"/>
+        </w:rPr>
+        <w:t xml:space="preserve">Figure </w:t>
+      </w:r>
+      <w:r>
+        <w:rPr>
+          <w:lang w:val="da-DK"/>
+        </w:rPr>
+        <w:fldChar w:fldCharType="begin"/>
+      </w:r>
+      <w:r>
+        <w:rPr>
+          <w:lang w:val="da-DK"/>
+        </w:rPr>
+        <w:instrText xml:space="preserve"> SEQ Figure \* ARABIC </w:instrText>
+      </w:r>
+      <w:r>
+        <w:rPr>
+          <w:lang w:val="da-DK"/>
+        </w:rPr>
+        <w:fldChar w:fldCharType="separate"/>
+      </w:r>
+      <w:r>
+        <w:rPr>
+          <w:noProof/>
+          <w:lang w:val="da-DK"/>
+        </w:rPr>
+        <w:t>5</w:t>
+      </w:r>
+      <w:r>
+        <w:rPr>
+          <w:lang w:val="da-DK"/>
+        </w:rPr>
+        <w:fldChar w:fldCharType="end"/>
+      </w:r>
+      <w:r>
+        <w:rPr>
+          <w:lang w:val="da-DK"/>
+        </w:rPr>
+        <w:t xml:space="preserve"> – Grafisk oversig over forskellige måledata</w:t>
+      </w:r>
+    </w:p>
+    <w:p>
+      <w:pPr>
+        <w:rPr>
+          <w:lang w:val="da-DK"/>
+        </w:rPr>
+      </w:pPr>
     </w:p>
     <w:p>
       <w:pPr>
@@ -1294,18 +2042,158 @@
         <w:rPr>
           <w:lang w:val="da-DK"/>
         </w:rPr>
-        <w:t>Test af reflekteret lys fra egen lyskilde</w:t>
-      </w:r>
-    </w:p>
-    <w:p>
-      <w:r>
-        <w:t xml:space="preserve">Denne test foregår på same </w:t>
-      </w:r>
-      <w:r>
-        <w:t>made som farvemåling.</w:t>
+        <w:t>Konklusion på resultater fra test af farvesensor</w:t>
+      </w:r>
+    </w:p>
+    <w:p>
+      <w:pPr>
+        <w:rPr>
+          <w:lang w:val="da-DK"/>
+        </w:rPr>
+      </w:pPr>
+      <w:r>
+        <w:rPr>
+          <w:lang w:val="da-DK"/>
+        </w:rPr>
+        <w:t xml:space="preserve">Formålet af de foregående test er at finde den sensor indstilling som bedst egner sig til </w:t>
+      </w:r>
+      <w:r>
+        <w:rPr>
+          <w:lang w:val="da-DK"/>
+        </w:rPr>
+        <w:t>at differentie</w:t>
+      </w:r>
+      <w:r>
+        <w:rPr>
+          <w:lang w:val="da-DK"/>
+        </w:rPr>
+        <w:t>re mellem banens hvide baggrund og</w:t>
+      </w:r>
+      <w:r>
+        <w:rPr>
+          <w:lang w:val="da-DK"/>
+        </w:rPr>
+        <w:t xml:space="preserve"> de gr</w:t>
+      </w:r>
+      <w:r>
+        <w:rPr>
+          <w:lang w:val="da-DK"/>
+        </w:rPr>
+        <w:t>å streger.</w:t>
+      </w:r>
+      <w:r>
+        <w:rPr>
+          <w:lang w:val="da-DK"/>
+        </w:rPr>
+        <w:t xml:space="preserve"> Det vil sige at de målinger som giver den største numeriske forskel mellem en streg og en baggrundsfarve vil blive valgt som den bedste.</w:t>
+      </w:r>
+    </w:p>
+    <w:p>
+      <w:pPr>
+        <w:rPr>
+          <w:lang w:val="da-DK"/>
+        </w:rPr>
+      </w:pPr>
+      <w:r>
+        <w:rPr>
+          <w:lang w:val="da-DK"/>
+        </w:rPr>
+        <w:t xml:space="preserve">Farverefleksionen </w:t>
+      </w:r>
+      <w:r>
+        <w:rPr>
+          <w:lang w:val="da-DK"/>
+        </w:rPr>
+        <w:t xml:space="preserve">viser sig at være meget god til at se forskel på </w:t>
+      </w:r>
+      <w:r>
+        <w:rPr>
+          <w:lang w:val="da-DK"/>
+        </w:rPr>
+        <w:t>gangarealets blå og grå farver. Dog er der meget ringe forskel på testbanens hvide og grå.</w:t>
+      </w:r>
+    </w:p>
+    <w:p>
+      <w:pPr>
+        <w:rPr>
+          <w:lang w:val="da-DK"/>
+        </w:rPr>
+      </w:pPr>
+      <w:r>
+        <w:rPr>
+          <w:lang w:val="da-DK"/>
+        </w:rPr>
+        <w:t>Refleksion fra eget lys giver en markant mindre forskel på gangarealets blå og grå farver, men på testbanen ser resultatet meget bedre ud end farverefleksion.</w:t>
+      </w:r>
+    </w:p>
+    <w:p>
+      <w:pPr>
+        <w:rPr>
+          <w:lang w:val="da-DK"/>
+        </w:rPr>
+      </w:pPr>
+      <w:r>
+        <w:rPr>
+          <w:lang w:val="da-DK"/>
+        </w:rPr>
+        <w:t>Til sidst</w:t>
+      </w:r>
+      <w:r>
+        <w:rPr>
+          <w:lang w:val="da-DK"/>
+        </w:rPr>
+        <w:t xml:space="preserve"> vises</w:t>
       </w:r>
       <w:bookmarkStart w:id="0" w:name="_GoBack"/>
       <w:bookmarkEnd w:id="0"/>
+      <w:r>
+        <w:rPr>
+          <w:lang w:val="da-DK"/>
+        </w:rPr>
+        <w:t xml:space="preserve"> </w:t>
+      </w:r>
+      <w:r>
+        <w:rPr>
+          <w:lang w:val="da-DK"/>
+        </w:rPr>
+        <w:t xml:space="preserve">resultaterne for refleksion fra omgivelserne. Disse resultater </w:t>
+      </w:r>
+      <w:r>
+        <w:rPr>
+          <w:lang w:val="da-DK"/>
+        </w:rPr>
+        <w:t>viser sig at have så lille</w:t>
+      </w:r>
+      <w:r>
+        <w:rPr>
+          <w:lang w:val="da-DK"/>
+        </w:rPr>
+        <w:t xml:space="preserve"> forskel </w:t>
+      </w:r>
+      <w:r>
+        <w:rPr>
+          <w:lang w:val="da-DK"/>
+        </w:rPr>
+        <w:t xml:space="preserve">mellem linje og baggrund </w:t>
+      </w:r>
+      <w:r>
+        <w:rPr>
+          <w:lang w:val="da-DK"/>
+        </w:rPr>
+        <w:t>at det ikke er til at differentiere</w:t>
+      </w:r>
+      <w:r>
+        <w:rPr>
+          <w:lang w:val="da-DK"/>
+        </w:rPr>
+        <w:t xml:space="preserve"> mellem dem</w:t>
+      </w:r>
+      <w:r>
+        <w:rPr>
+          <w:lang w:val="da-DK"/>
+        </w:rPr>
+        <w:t>.</w:t>
+      </w:r>
     </w:p>
     <w:sectPr>
       <w:pgSz w:w="11900" w:h="16840"/>
@@ -1728,6 +2616,92 @@
     </w:lvl>
   </w:abstractNum>
   <w:abstractNum w:abstractNumId="3">
+    <w:nsid w:val="423C340F"/>
+    <w:multiLevelType w:val="hybridMultilevel"/>
+    <w:tmpl w:val="77F0BD2C"/>
+    <w:lvl w:ilvl="0" w:tplc="0409000F">
+      <w:start w:val="1"/>
+      <w:numFmt w:val="decimal"/>
+      <w:lvlText w:val="%1."/>
+      <w:lvlJc w:val="left"/>
+      <w:pPr>
+        <w:ind w:left="720" w:hanging="360"/>
+      </w:pPr>
+    </w:lvl>
+    <w:lvl w:ilvl="1" w:tplc="04090019" w:tentative="1">
+      <w:start w:val="1"/>
+      <w:numFmt w:val="lowerLetter"/>
+      <w:lvlText w:val="%2."/>
+      <w:lvlJc w:val="left"/>
+      <w:pPr>
+        <w:ind w:left="1440" w:hanging="360"/>
+      </w:pPr>
+    </w:lvl>
+    <w:lvl w:ilvl="2" w:tplc="0409001B" w:tentative="1">
+      <w:start w:val="1"/>
+      <w:numFmt w:val="lowerRoman"/>
+      <w:lvlText w:val="%3."/>
+      <w:lvlJc w:val="right"/>
+      <w:pPr>
+        <w:ind w:left="2160" w:hanging="180"/>
+      </w:pPr>
+    </w:lvl>
+    <w:lvl w:ilvl="3" w:tplc="0409000F" w:tentative="1">
+      <w:start w:val="1"/>
+      <w:numFmt w:val="decimal"/>
+      <w:lvlText w:val="%4."/>
+      <w:lvlJc w:val="left"/>
+      <w:pPr>
+        <w:ind w:left="2880" w:hanging="360"/>
+      </w:pPr>
+    </w:lvl>
+    <w:lvl w:ilvl="4" w:tplc="04090019" w:tentative="1">
+      <w:start w:val="1"/>
+      <w:numFmt w:val="lowerLetter"/>
+      <w:lvlText w:val="%5."/>
+      <w:lvlJc w:val="left"/>
+      <w:pPr>
+        <w:ind w:left="3600" w:hanging="360"/>
+      </w:pPr>
+    </w:lvl>
+    <w:lvl w:ilvl="5" w:tplc="0409001B" w:tentative="1">
+      <w:start w:val="1"/>
+      <w:numFmt w:val="lowerRoman"/>
+      <w:lvlText w:val="%6."/>
+      <w:lvlJc w:val="right"/>
+      <w:pPr>
+        <w:ind w:left="4320" w:hanging="180"/>
+      </w:pPr>
+    </w:lvl>
+    <w:lvl w:ilvl="6" w:tplc="0409000F" w:tentative="1">
+      <w:start w:val="1"/>
+      <w:numFmt w:val="decimal"/>
+      <w:lvlText w:val="%7."/>
+      <w:lvlJc w:val="left"/>
+      <w:pPr>
+        <w:ind w:left="5040" w:hanging="360"/>
+      </w:pPr>
+    </w:lvl>
+    <w:lvl w:ilvl="7" w:tplc="04090019" w:tentative="1">
+      <w:start w:val="1"/>
+      <w:numFmt w:val="lowerLetter"/>
+      <w:lvlText w:val="%8."/>
+      <w:lvlJc w:val="left"/>
+      <w:pPr>
+        <w:ind w:left="5760" w:hanging="360"/>
+      </w:pPr>
+    </w:lvl>
+    <w:lvl w:ilvl="8" w:tplc="0409001B" w:tentative="1">
+      <w:start w:val="1"/>
+      <w:numFmt w:val="lowerRoman"/>
+      <w:lvlText w:val="%9."/>
+      <w:lvlJc w:val="right"/>
+      <w:pPr>
+        <w:ind w:left="6480" w:hanging="180"/>
+      </w:pPr>
+    </w:lvl>
+  </w:abstractNum>
+  <w:abstractNum w:abstractNumId="4">
     <w:nsid w:val="46A26C86"/>
     <w:multiLevelType w:val="hybridMultilevel"/>
     <w:tmpl w:val="55480AAA"/>
@@ -1840,10 +2814,10 @@
       </w:rPr>
     </w:lvl>
   </w:abstractNum>
-  <w:abstractNum w:abstractNumId="4">
+  <w:abstractNum w:abstractNumId="5">
     <w:nsid w:val="5EC028B9"/>
     <w:multiLevelType w:val="hybridMultilevel"/>
-    <w:tmpl w:val="008C5B24"/>
+    <w:tmpl w:val="569C2576"/>
     <w:lvl w:ilvl="0" w:tplc="04090001">
       <w:start w:val="1"/>
       <w:numFmt w:val="bullet"/>
@@ -1856,7 +2830,7 @@
         <w:rFonts w:ascii="Symbol" w:hAnsi="Symbol" w:hint="default"/>
       </w:rPr>
     </w:lvl>
-    <w:lvl w:ilvl="1" w:tplc="04090003" w:tentative="1">
+    <w:lvl w:ilvl="1" w:tplc="04090003">
       <w:start w:val="1"/>
       <w:numFmt w:val="bullet"/>
       <w:lvlText w:val="o"/>
@@ -1953,7 +2927,93 @@
       </w:rPr>
     </w:lvl>
   </w:abstractNum>
-  <w:abstractNum w:abstractNumId="5">
+  <w:abstractNum w:abstractNumId="6">
+    <w:nsid w:val="763F2949"/>
+    <w:multiLevelType w:val="hybridMultilevel"/>
+    <w:tmpl w:val="0CC6744E"/>
+    <w:lvl w:ilvl="0" w:tplc="0409000F">
+      <w:start w:val="1"/>
+      <w:numFmt w:val="decimal"/>
+      <w:lvlText w:val="%1."/>
+      <w:lvlJc w:val="left"/>
+      <w:pPr>
+        <w:ind w:left="720" w:hanging="360"/>
+      </w:pPr>
+    </w:lvl>
+    <w:lvl w:ilvl="1" w:tplc="04090019" w:tentative="1">
+      <w:start w:val="1"/>
+      <w:numFmt w:val="lowerLetter"/>
+      <w:lvlText w:val="%2."/>
+      <w:lvlJc w:val="left"/>
+      <w:pPr>
+        <w:ind w:left="1440" w:hanging="360"/>
+      </w:pPr>
+    </w:lvl>
+    <w:lvl w:ilvl="2" w:tplc="0409001B" w:tentative="1">
+      <w:start w:val="1"/>
+      <w:numFmt w:val="lowerRoman"/>
+      <w:lvlText w:val="%3."/>
+      <w:lvlJc w:val="right"/>
+      <w:pPr>
+        <w:ind w:left="2160" w:hanging="180"/>
+      </w:pPr>
+    </w:lvl>
+    <w:lvl w:ilvl="3" w:tplc="0409000F" w:tentative="1">
+      <w:start w:val="1"/>
+      <w:numFmt w:val="decimal"/>
+      <w:lvlText w:val="%4."/>
+      <w:lvlJc w:val="left"/>
+      <w:pPr>
+        <w:ind w:left="2880" w:hanging="360"/>
+      </w:pPr>
+    </w:lvl>
+    <w:lvl w:ilvl="4" w:tplc="04090019" w:tentative="1">
+      <w:start w:val="1"/>
+      <w:numFmt w:val="lowerLetter"/>
+      <w:lvlText w:val="%5."/>
+      <w:lvlJc w:val="left"/>
+      <w:pPr>
+        <w:ind w:left="3600" w:hanging="360"/>
+      </w:pPr>
+    </w:lvl>
+    <w:lvl w:ilvl="5" w:tplc="0409001B" w:tentative="1">
+      <w:start w:val="1"/>
+      <w:numFmt w:val="lowerRoman"/>
+      <w:lvlText w:val="%6."/>
+      <w:lvlJc w:val="right"/>
+      <w:pPr>
+        <w:ind w:left="4320" w:hanging="180"/>
+      </w:pPr>
+    </w:lvl>
+    <w:lvl w:ilvl="6" w:tplc="0409000F" w:tentative="1">
+      <w:start w:val="1"/>
+      <w:numFmt w:val="decimal"/>
+      <w:lvlText w:val="%7."/>
+      <w:lvlJc w:val="left"/>
+      <w:pPr>
+        <w:ind w:left="5040" w:hanging="360"/>
+      </w:pPr>
+    </w:lvl>
+    <w:lvl w:ilvl="7" w:tplc="04090019" w:tentative="1">
+      <w:start w:val="1"/>
+      <w:numFmt w:val="lowerLetter"/>
+      <w:lvlText w:val="%8."/>
+      <w:lvlJc w:val="left"/>
+      <w:pPr>
+        <w:ind w:left="5760" w:hanging="360"/>
+      </w:pPr>
+    </w:lvl>
+    <w:lvl w:ilvl="8" w:tplc="0409001B" w:tentative="1">
+      <w:start w:val="1"/>
+      <w:numFmt w:val="lowerRoman"/>
+      <w:lvlText w:val="%9."/>
+      <w:lvlJc w:val="right"/>
+      <w:pPr>
+        <w:ind w:left="6480" w:hanging="180"/>
+      </w:pPr>
+    </w:lvl>
+  </w:abstractNum>
+  <w:abstractNum w:abstractNumId="7">
     <w:nsid w:val="7EDC0840"/>
     <w:multiLevelType w:val="hybridMultilevel"/>
     <w:tmpl w:val="455894FA"/>
@@ -2043,7 +3103,7 @@
     <w:abstractNumId w:val="0"/>
   </w:num>
   <w:num w:numId="2">
-    <w:abstractNumId w:val="5"/>
+    <w:abstractNumId w:val="7"/>
   </w:num>
   <w:num w:numId="3">
     <w:abstractNumId w:val="1"/>
@@ -2052,10 +3112,16 @@
     <w:abstractNumId w:val="2"/>
   </w:num>
   <w:num w:numId="5">
-    <w:abstractNumId w:val="3"/>
+    <w:abstractNumId w:val="4"/>
   </w:num>
   <w:num w:numId="6">
-    <w:abstractNumId w:val="4"/>
+    <w:abstractNumId w:val="5"/>
+  </w:num>
+  <w:num w:numId="7">
+    <w:abstractNumId w:val="6"/>
+  </w:num>
+  <w:num w:numId="8">
+    <w:abstractNumId w:val="3"/>
   </w:num>
 </w:numbering>
 </file>
@@ -2544,6 +3610,26 @@
       <w:color w:val="2E74B5" w:themeColor="accent1" w:themeShade="BF"/>
     </w:rPr>
   </w:style>
+  <w:style w:type="paragraph" w:styleId="Heading5">
+    <w:name w:val="heading 5"/>
+    <w:basedOn w:val="Normal"/>
+    <w:next w:val="Normal"/>
+    <w:link w:val="Heading5Char"/>
+    <w:uiPriority w:val="9"/>
+    <w:unhideWhenUsed/>
+    <w:qFormat/>
+    <w:rsid w:val="0097293A"/>
+    <w:pPr>
+      <w:keepNext/>
+      <w:keepLines/>
+      <w:spacing w:before="40"/>
+      <w:outlineLvl w:val="4"/>
+    </w:pPr>
+    <w:rPr>
+      <w:rFonts w:asciiTheme="majorHAnsi" w:eastAsiaTheme="majorEastAsia" w:hAnsiTheme="majorHAnsi" w:cstheme="majorBidi"/>
+      <w:color w:val="2E74B5" w:themeColor="accent1" w:themeShade="BF"/>
+    </w:rPr>
+  </w:style>
   <w:style w:type="character" w:default="1" w:styleId="DefaultParagraphFont">
     <w:name w:val="Default Paragraph Font"/>
     <w:uiPriority w:val="1"/>
@@ -2676,7 +3762,1057 @@
       <w:vertAlign w:val="superscript"/>
     </w:rPr>
   </w:style>
+  <w:style w:type="character" w:customStyle="1" w:styleId="Heading5Char">
+    <w:name w:val="Heading 5 Char"/>
+    <w:basedOn w:val="DefaultParagraphFont"/>
+    <w:link w:val="Heading5"/>
+    <w:uiPriority w:val="9"/>
+    <w:rsid w:val="0097293A"/>
+    <w:rPr>
+      <w:rFonts w:asciiTheme="majorHAnsi" w:eastAsiaTheme="majorEastAsia" w:hAnsiTheme="majorHAnsi" w:cstheme="majorBidi"/>
+      <w:color w:val="2E74B5" w:themeColor="accent1" w:themeShade="BF"/>
+    </w:rPr>
+  </w:style>
+  <w:style w:type="table" w:styleId="TableGrid">
+    <w:name w:val="Table Grid"/>
+    <w:basedOn w:val="TableNormal"/>
+    <w:uiPriority w:val="39"/>
+    <w:rsid w:val="001D610D"/>
+    <w:tblPr>
+      <w:tblInd w:w="0" w:type="dxa"/>
+      <w:tblBorders>
+        <w:top w:val="single" w:sz="4" w:space="0" w:color="auto"/>
+        <w:left w:val="single" w:sz="4" w:space="0" w:color="auto"/>
+        <w:bottom w:val="single" w:sz="4" w:space="0" w:color="auto"/>
+        <w:right w:val="single" w:sz="4" w:space="0" w:color="auto"/>
+        <w:insideH w:val="single" w:sz="4" w:space="0" w:color="auto"/>
+        <w:insideV w:val="single" w:sz="4" w:space="0" w:color="auto"/>
+      </w:tblBorders>
+      <w:tblCellMar>
+        <w:top w:w="0" w:type="dxa"/>
+        <w:left w:w="108" w:type="dxa"/>
+        <w:bottom w:w="0" w:type="dxa"/>
+        <w:right w:w="108" w:type="dxa"/>
+      </w:tblCellMar>
+    </w:tblPr>
+  </w:style>
 </w:styles>
+</file>
+
+<file path=word/charts/chart1.xml><?xml version="1.0" encoding="utf-8"?>
+<c:chartSpace xmlns:c="http://schemas.openxmlformats.org/drawingml/2006/chart" xmlns:a="http://schemas.openxmlformats.org/drawingml/2006/main" xmlns:r="http://schemas.openxmlformats.org/officeDocument/2006/relationships">
+  <c:date1904 val="0"/>
+  <c:lang val="da-DK"/>
+  <c:roundedCorners val="0"/>
+  <mc:AlternateContent xmlns:mc="http://schemas.openxmlformats.org/markup-compatibility/2006">
+    <mc:Choice xmlns:c14="http://schemas.microsoft.com/office/drawing/2007/8/2/chart" Requires="c14">
+      <c14:style val="102"/>
+    </mc:Choice>
+    <mc:Fallback>
+      <c:style val="2"/>
+    </mc:Fallback>
+  </mc:AlternateContent>
+  <c:chart>
+    <c:title>
+      <c:tx>
+        <c:rich>
+          <a:bodyPr rot="0" spcFirstLastPara="1" vertOverflow="ellipsis" vert="horz" wrap="square" anchor="ctr" anchorCtr="1"/>
+          <a:lstStyle/>
+          <a:p>
+            <a:pPr>
+              <a:defRPr sz="1400" b="0" i="0" u="none" strike="noStrike" kern="1200" spc="0" baseline="0">
+                <a:solidFill>
+                  <a:schemeClr val="tx1">
+                    <a:lumMod val="65000"/>
+                    <a:lumOff val="35000"/>
+                  </a:schemeClr>
+                </a:solidFill>
+                <a:latin typeface="+mn-lt"/>
+                <a:ea typeface="+mn-ea"/>
+                <a:cs typeface="+mn-cs"/>
+              </a:defRPr>
+            </a:pPr>
+            <a:r>
+              <a:rPr lang="en-US"/>
+              <a:t>Hue</a:t>
+            </a:r>
+            <a:r>
+              <a:rPr lang="en-US" baseline="0"/>
+              <a:t> og refleksion</a:t>
+            </a:r>
+            <a:endParaRPr lang="en-US"/>
+          </a:p>
+        </c:rich>
+      </c:tx>
+      <c:overlay val="0"/>
+      <c:spPr>
+        <a:noFill/>
+        <a:ln>
+          <a:noFill/>
+        </a:ln>
+        <a:effectLst/>
+      </c:spPr>
+      <c:txPr>
+        <a:bodyPr rot="0" spcFirstLastPara="1" vertOverflow="ellipsis" vert="horz" wrap="square" anchor="ctr" anchorCtr="1"/>
+        <a:lstStyle/>
+        <a:p>
+          <a:pPr>
+            <a:defRPr sz="1400" b="0" i="0" u="none" strike="noStrike" kern="1200" spc="0" baseline="0">
+              <a:solidFill>
+                <a:schemeClr val="tx1">
+                  <a:lumMod val="65000"/>
+                  <a:lumOff val="35000"/>
+                </a:schemeClr>
+              </a:solidFill>
+              <a:latin typeface="+mn-lt"/>
+              <a:ea typeface="+mn-ea"/>
+              <a:cs typeface="+mn-cs"/>
+            </a:defRPr>
+          </a:pPr>
+          <a:endParaRPr lang="en-US"/>
+        </a:p>
+      </c:txPr>
+    </c:title>
+    <c:autoTitleDeleted val="0"/>
+    <c:plotArea>
+      <c:layout/>
+      <c:barChart>
+        <c:barDir val="col"/>
+        <c:grouping val="clustered"/>
+        <c:varyColors val="0"/>
+        <c:ser>
+          <c:idx val="0"/>
+          <c:order val="0"/>
+          <c:tx>
+            <c:strRef>
+              <c:f>Sheet1!$B$1</c:f>
+              <c:strCache>
+                <c:ptCount val="1"/>
+                <c:pt idx="0">
+                  <c:v>Farverefleksion (hue)</c:v>
+                </c:pt>
+              </c:strCache>
+            </c:strRef>
+          </c:tx>
+          <c:spPr>
+            <a:solidFill>
+              <a:schemeClr val="accent1"/>
+            </a:solidFill>
+            <a:ln>
+              <a:noFill/>
+            </a:ln>
+            <a:effectLst/>
+          </c:spPr>
+          <c:invertIfNegative val="0"/>
+          <c:cat>
+            <c:strRef>
+              <c:f>Sheet1!$A$2:$A$5</c:f>
+              <c:strCache>
+                <c:ptCount val="4"/>
+                <c:pt idx="0">
+                  <c:v>Gangareal Grå overflade</c:v>
+                </c:pt>
+                <c:pt idx="1">
+                  <c:v>Gangareal Blå streg</c:v>
+                </c:pt>
+                <c:pt idx="2">
+                  <c:v>Testbane Hvid overflade</c:v>
+                </c:pt>
+                <c:pt idx="3">
+                  <c:v>Testbane Grå streg</c:v>
+                </c:pt>
+              </c:strCache>
+            </c:strRef>
+          </c:cat>
+          <c:val>
+            <c:numRef>
+              <c:f>Sheet1!$B$2:$B$5</c:f>
+              <c:numCache>
+                <c:formatCode>General</c:formatCode>
+                <c:ptCount val="4"/>
+                <c:pt idx="0">
+                  <c:v>60.0</c:v>
+                </c:pt>
+                <c:pt idx="1">
+                  <c:v>190.0</c:v>
+                </c:pt>
+                <c:pt idx="2">
+                  <c:v>62.0</c:v>
+                </c:pt>
+                <c:pt idx="3">
+                  <c:v>64.0</c:v>
+                </c:pt>
+              </c:numCache>
+            </c:numRef>
+          </c:val>
+        </c:ser>
+        <c:ser>
+          <c:idx val="1"/>
+          <c:order val="1"/>
+          <c:tx>
+            <c:strRef>
+              <c:f>Sheet1!$C$1</c:f>
+              <c:strCache>
+                <c:ptCount val="1"/>
+                <c:pt idx="0">
+                  <c:v>Refleksion fra eget lys</c:v>
+                </c:pt>
+              </c:strCache>
+            </c:strRef>
+          </c:tx>
+          <c:spPr>
+            <a:solidFill>
+              <a:schemeClr val="accent2"/>
+            </a:solidFill>
+            <a:ln>
+              <a:noFill/>
+            </a:ln>
+            <a:effectLst/>
+          </c:spPr>
+          <c:invertIfNegative val="0"/>
+          <c:cat>
+            <c:strRef>
+              <c:f>Sheet1!$A$2:$A$5</c:f>
+              <c:strCache>
+                <c:ptCount val="4"/>
+                <c:pt idx="0">
+                  <c:v>Gangareal Grå overflade</c:v>
+                </c:pt>
+                <c:pt idx="1">
+                  <c:v>Gangareal Blå streg</c:v>
+                </c:pt>
+                <c:pt idx="2">
+                  <c:v>Testbane Hvid overflade</c:v>
+                </c:pt>
+                <c:pt idx="3">
+                  <c:v>Testbane Grå streg</c:v>
+                </c:pt>
+              </c:strCache>
+            </c:strRef>
+          </c:cat>
+          <c:val>
+            <c:numRef>
+              <c:f>Sheet1!$C$2:$C$5</c:f>
+              <c:numCache>
+                <c:formatCode>General</c:formatCode>
+                <c:ptCount val="4"/>
+                <c:pt idx="0">
+                  <c:v>20.0</c:v>
+                </c:pt>
+                <c:pt idx="1">
+                  <c:v>10.0</c:v>
+                </c:pt>
+                <c:pt idx="2">
+                  <c:v>85.0</c:v>
+                </c:pt>
+                <c:pt idx="3">
+                  <c:v>48.0</c:v>
+                </c:pt>
+              </c:numCache>
+            </c:numRef>
+          </c:val>
+        </c:ser>
+        <c:ser>
+          <c:idx val="2"/>
+          <c:order val="2"/>
+          <c:tx>
+            <c:strRef>
+              <c:f>Sheet1!$D$1</c:f>
+              <c:strCache>
+                <c:ptCount val="1"/>
+                <c:pt idx="0">
+                  <c:v>Refleksion fra omgivelser</c:v>
+                </c:pt>
+              </c:strCache>
+            </c:strRef>
+          </c:tx>
+          <c:spPr>
+            <a:solidFill>
+              <a:schemeClr val="accent3"/>
+            </a:solidFill>
+            <a:ln>
+              <a:noFill/>
+            </a:ln>
+            <a:effectLst/>
+          </c:spPr>
+          <c:invertIfNegative val="0"/>
+          <c:cat>
+            <c:strRef>
+              <c:f>Sheet1!$A$2:$A$5</c:f>
+              <c:strCache>
+                <c:ptCount val="4"/>
+                <c:pt idx="0">
+                  <c:v>Gangareal Grå overflade</c:v>
+                </c:pt>
+                <c:pt idx="1">
+                  <c:v>Gangareal Blå streg</c:v>
+                </c:pt>
+                <c:pt idx="2">
+                  <c:v>Testbane Hvid overflade</c:v>
+                </c:pt>
+                <c:pt idx="3">
+                  <c:v>Testbane Grå streg</c:v>
+                </c:pt>
+              </c:strCache>
+            </c:strRef>
+          </c:cat>
+          <c:val>
+            <c:numRef>
+              <c:f>Sheet1!$D$2:$D$5</c:f>
+              <c:numCache>
+                <c:formatCode>General</c:formatCode>
+                <c:ptCount val="4"/>
+                <c:pt idx="0">
+                  <c:v>1.0</c:v>
+                </c:pt>
+                <c:pt idx="1">
+                  <c:v>1.0</c:v>
+                </c:pt>
+                <c:pt idx="2">
+                  <c:v>7.0</c:v>
+                </c:pt>
+                <c:pt idx="3">
+                  <c:v>4.0</c:v>
+                </c:pt>
+              </c:numCache>
+            </c:numRef>
+          </c:val>
+        </c:ser>
+        <c:dLbls>
+          <c:showLegendKey val="0"/>
+          <c:showVal val="0"/>
+          <c:showCatName val="0"/>
+          <c:showSerName val="0"/>
+          <c:showPercent val="0"/>
+          <c:showBubbleSize val="0"/>
+        </c:dLbls>
+        <c:gapWidth val="219"/>
+        <c:overlap val="-27"/>
+        <c:axId val="-2100452048"/>
+        <c:axId val="2132765280"/>
+      </c:barChart>
+      <c:catAx>
+        <c:axId val="-2100452048"/>
+        <c:scaling>
+          <c:orientation val="minMax"/>
+        </c:scaling>
+        <c:delete val="0"/>
+        <c:axPos val="b"/>
+        <c:numFmt formatCode="General" sourceLinked="1"/>
+        <c:majorTickMark val="none"/>
+        <c:minorTickMark val="none"/>
+        <c:tickLblPos val="nextTo"/>
+        <c:spPr>
+          <a:noFill/>
+          <a:ln w="9525" cap="flat" cmpd="sng" algn="ctr">
+            <a:solidFill>
+              <a:schemeClr val="tx1">
+                <a:lumMod val="15000"/>
+                <a:lumOff val="85000"/>
+              </a:schemeClr>
+            </a:solidFill>
+            <a:round/>
+          </a:ln>
+          <a:effectLst/>
+        </c:spPr>
+        <c:txPr>
+          <a:bodyPr rot="-60000000" spcFirstLastPara="1" vertOverflow="ellipsis" vert="horz" wrap="square" anchor="ctr" anchorCtr="1"/>
+          <a:lstStyle/>
+          <a:p>
+            <a:pPr>
+              <a:defRPr sz="900" b="0" i="0" u="none" strike="noStrike" kern="1200" baseline="0">
+                <a:solidFill>
+                  <a:schemeClr val="tx1">
+                    <a:lumMod val="65000"/>
+                    <a:lumOff val="35000"/>
+                  </a:schemeClr>
+                </a:solidFill>
+                <a:latin typeface="+mn-lt"/>
+                <a:ea typeface="+mn-ea"/>
+                <a:cs typeface="+mn-cs"/>
+              </a:defRPr>
+            </a:pPr>
+            <a:endParaRPr lang="en-US"/>
+          </a:p>
+        </c:txPr>
+        <c:crossAx val="2132765280"/>
+        <c:crosses val="autoZero"/>
+        <c:auto val="1"/>
+        <c:lblAlgn val="ctr"/>
+        <c:lblOffset val="100"/>
+        <c:noMultiLvlLbl val="0"/>
+      </c:catAx>
+      <c:valAx>
+        <c:axId val="2132765280"/>
+        <c:scaling>
+          <c:orientation val="minMax"/>
+        </c:scaling>
+        <c:delete val="0"/>
+        <c:axPos val="l"/>
+        <c:majorGridlines>
+          <c:spPr>
+            <a:ln w="9525" cap="flat" cmpd="sng" algn="ctr">
+              <a:solidFill>
+                <a:schemeClr val="tx1">
+                  <a:lumMod val="15000"/>
+                  <a:lumOff val="85000"/>
+                </a:schemeClr>
+              </a:solidFill>
+              <a:round/>
+            </a:ln>
+            <a:effectLst/>
+          </c:spPr>
+        </c:majorGridlines>
+        <c:numFmt formatCode="General" sourceLinked="1"/>
+        <c:majorTickMark val="none"/>
+        <c:minorTickMark val="none"/>
+        <c:tickLblPos val="nextTo"/>
+        <c:spPr>
+          <a:noFill/>
+          <a:ln>
+            <a:noFill/>
+          </a:ln>
+          <a:effectLst/>
+        </c:spPr>
+        <c:txPr>
+          <a:bodyPr rot="-60000000" spcFirstLastPara="1" vertOverflow="ellipsis" vert="horz" wrap="square" anchor="ctr" anchorCtr="1"/>
+          <a:lstStyle/>
+          <a:p>
+            <a:pPr>
+              <a:defRPr sz="900" b="0" i="0" u="none" strike="noStrike" kern="1200" baseline="0">
+                <a:solidFill>
+                  <a:schemeClr val="tx1">
+                    <a:lumMod val="65000"/>
+                    <a:lumOff val="35000"/>
+                  </a:schemeClr>
+                </a:solidFill>
+                <a:latin typeface="+mn-lt"/>
+                <a:ea typeface="+mn-ea"/>
+                <a:cs typeface="+mn-cs"/>
+              </a:defRPr>
+            </a:pPr>
+            <a:endParaRPr lang="en-US"/>
+          </a:p>
+        </c:txPr>
+        <c:crossAx val="-2100452048"/>
+        <c:crosses val="autoZero"/>
+        <c:crossBetween val="between"/>
+      </c:valAx>
+      <c:spPr>
+        <a:noFill/>
+        <a:ln>
+          <a:noFill/>
+        </a:ln>
+        <a:effectLst/>
+      </c:spPr>
+    </c:plotArea>
+    <c:legend>
+      <c:legendPos val="b"/>
+      <c:overlay val="0"/>
+      <c:spPr>
+        <a:noFill/>
+        <a:ln>
+          <a:noFill/>
+        </a:ln>
+        <a:effectLst/>
+      </c:spPr>
+      <c:txPr>
+        <a:bodyPr rot="0" spcFirstLastPara="1" vertOverflow="ellipsis" vert="horz" wrap="square" anchor="ctr" anchorCtr="1"/>
+        <a:lstStyle/>
+        <a:p>
+          <a:pPr>
+            <a:defRPr sz="900" b="0" i="0" u="none" strike="noStrike" kern="1200" baseline="0">
+              <a:solidFill>
+                <a:schemeClr val="tx1">
+                  <a:lumMod val="65000"/>
+                  <a:lumOff val="35000"/>
+                </a:schemeClr>
+              </a:solidFill>
+              <a:latin typeface="+mn-lt"/>
+              <a:ea typeface="+mn-ea"/>
+              <a:cs typeface="+mn-cs"/>
+            </a:defRPr>
+          </a:pPr>
+          <a:endParaRPr lang="en-US"/>
+        </a:p>
+      </c:txPr>
+    </c:legend>
+    <c:plotVisOnly val="1"/>
+    <c:dispBlanksAs val="gap"/>
+    <c:showDLblsOverMax val="0"/>
+  </c:chart>
+  <c:spPr>
+    <a:solidFill>
+      <a:schemeClr val="bg1"/>
+    </a:solidFill>
+    <a:ln w="9525" cap="flat" cmpd="sng" algn="ctr">
+      <a:solidFill>
+        <a:schemeClr val="tx1">
+          <a:lumMod val="15000"/>
+          <a:lumOff val="85000"/>
+        </a:schemeClr>
+      </a:solidFill>
+      <a:round/>
+    </a:ln>
+    <a:effectLst/>
+  </c:spPr>
+  <c:txPr>
+    <a:bodyPr/>
+    <a:lstStyle/>
+    <a:p>
+      <a:pPr>
+        <a:defRPr/>
+      </a:pPr>
+      <a:endParaRPr lang="en-US"/>
+    </a:p>
+  </c:txPr>
+  <c:externalData r:id="rId3">
+    <c:autoUpdate val="0"/>
+  </c:externalData>
+</c:chartSpace>
+</file>
+
+<file path=word/charts/colors1.xml><?xml version="1.0" encoding="utf-8"?>
+<cs:colorStyle xmlns:cs="http://schemas.microsoft.com/office/drawing/2012/chartStyle" xmlns:a="http://schemas.openxmlformats.org/drawingml/2006/main" meth="cycle" id="10">
+  <a:schemeClr val="accent1"/>
+  <a:schemeClr val="accent2"/>
+  <a:schemeClr val="accent3"/>
+  <a:schemeClr val="accent4"/>
+  <a:schemeClr val="accent5"/>
+  <a:schemeClr val="accent6"/>
+  <cs:variation/>
+  <cs:variation>
+    <a:lumMod val="60000"/>
+  </cs:variation>
+  <cs:variation>
+    <a:lumMod val="80000"/>
+    <a:lumOff val="20000"/>
+  </cs:variation>
+  <cs:variation>
+    <a:lumMod val="80000"/>
+  </cs:variation>
+  <cs:variation>
+    <a:lumMod val="60000"/>
+    <a:lumOff val="40000"/>
+  </cs:variation>
+  <cs:variation>
+    <a:lumMod val="50000"/>
+  </cs:variation>
+  <cs:variation>
+    <a:lumMod val="70000"/>
+    <a:lumOff val="30000"/>
+  </cs:variation>
+  <cs:variation>
+    <a:lumMod val="70000"/>
+  </cs:variation>
+  <cs:variation>
+    <a:lumMod val="50000"/>
+    <a:lumOff val="50000"/>
+  </cs:variation>
+</cs:colorStyle>
+</file>
+
+<file path=word/charts/style1.xml><?xml version="1.0" encoding="utf-8"?>
+<cs:chartStyle xmlns:cs="http://schemas.microsoft.com/office/drawing/2012/chartStyle" xmlns:a="http://schemas.openxmlformats.org/drawingml/2006/main" id="201">
+  <cs:axisTitle>
+    <cs:lnRef idx="0"/>
+    <cs:fillRef idx="0"/>
+    <cs:effectRef idx="0"/>
+    <cs:fontRef idx="minor">
+      <a:schemeClr val="tx1">
+        <a:lumMod val="65000"/>
+        <a:lumOff val="35000"/>
+      </a:schemeClr>
+    </cs:fontRef>
+    <cs:defRPr sz="1000" kern="1200"/>
+  </cs:axisTitle>
+  <cs:categoryAxis>
+    <cs:lnRef idx="0"/>
+    <cs:fillRef idx="0"/>
+    <cs:effectRef idx="0"/>
+    <cs:fontRef idx="minor">
+      <a:schemeClr val="tx1">
+        <a:lumMod val="65000"/>
+        <a:lumOff val="35000"/>
+      </a:schemeClr>
+    </cs:fontRef>
+    <cs:spPr>
+      <a:ln w="9525" cap="flat" cmpd="sng" algn="ctr">
+        <a:solidFill>
+          <a:schemeClr val="tx1">
+            <a:lumMod val="15000"/>
+            <a:lumOff val="85000"/>
+          </a:schemeClr>
+        </a:solidFill>
+        <a:round/>
+      </a:ln>
+    </cs:spPr>
+    <cs:defRPr sz="900" kern="1200"/>
+  </cs:categoryAxis>
+  <cs:chartArea mods="allowNoFillOverride allowNoLineOverride">
+    <cs:lnRef idx="0"/>
+    <cs:fillRef idx="0"/>
+    <cs:effectRef idx="0"/>
+    <cs:fontRef idx="minor">
+      <a:schemeClr val="tx1"/>
+    </cs:fontRef>
+    <cs:spPr>
+      <a:solidFill>
+        <a:schemeClr val="bg1"/>
+      </a:solidFill>
+      <a:ln w="9525" cap="flat" cmpd="sng" algn="ctr">
+        <a:solidFill>
+          <a:schemeClr val="tx1">
+            <a:lumMod val="15000"/>
+            <a:lumOff val="85000"/>
+          </a:schemeClr>
+        </a:solidFill>
+        <a:round/>
+      </a:ln>
+    </cs:spPr>
+    <cs:defRPr sz="1000" kern="1200"/>
+  </cs:chartArea>
+  <cs:dataLabel>
+    <cs:lnRef idx="0"/>
+    <cs:fillRef idx="0"/>
+    <cs:effectRef idx="0"/>
+    <cs:fontRef idx="minor">
+      <a:schemeClr val="tx1">
+        <a:lumMod val="75000"/>
+        <a:lumOff val="25000"/>
+      </a:schemeClr>
+    </cs:fontRef>
+    <cs:defRPr sz="900" kern="1200"/>
+  </cs:dataLabel>
+  <cs:dataLabelCallout>
+    <cs:lnRef idx="0"/>
+    <cs:fillRef idx="0"/>
+    <cs:effectRef idx="0"/>
+    <cs:fontRef idx="minor">
+      <a:schemeClr val="dk1">
+        <a:lumMod val="65000"/>
+        <a:lumOff val="35000"/>
+      </a:schemeClr>
+    </cs:fontRef>
+    <cs:spPr>
+      <a:solidFill>
+        <a:schemeClr val="lt1"/>
+      </a:solidFill>
+      <a:ln>
+        <a:solidFill>
+          <a:schemeClr val="dk1">
+            <a:lumMod val="25000"/>
+            <a:lumOff val="75000"/>
+          </a:schemeClr>
+        </a:solidFill>
+      </a:ln>
+    </cs:spPr>
+    <cs:defRPr sz="900" kern="1200"/>
+    <cs:bodyPr rot="0" spcFirstLastPara="1" vertOverflow="clip" horzOverflow="clip" vert="horz" wrap="square" lIns="36576" tIns="18288" rIns="36576" bIns="18288" anchor="ctr" anchorCtr="1">
+      <a:spAutoFit/>
+    </cs:bodyPr>
+  </cs:dataLabelCallout>
+  <cs:dataPoint>
+    <cs:lnRef idx="0"/>
+    <cs:fillRef idx="1">
+      <cs:styleClr val="auto"/>
+    </cs:fillRef>
+    <cs:effectRef idx="0"/>
+    <cs:fontRef idx="minor">
+      <a:schemeClr val="tx1"/>
+    </cs:fontRef>
+  </cs:dataPoint>
+  <cs:dataPoint3D>
+    <cs:lnRef idx="0"/>
+    <cs:fillRef idx="1">
+      <cs:styleClr val="auto"/>
+    </cs:fillRef>
+    <cs:effectRef idx="0"/>
+    <cs:fontRef idx="minor">
+      <a:schemeClr val="tx1"/>
+    </cs:fontRef>
+  </cs:dataPoint3D>
+  <cs:dataPointLine>
+    <cs:lnRef idx="0">
+      <cs:styleClr val="auto"/>
+    </cs:lnRef>
+    <cs:fillRef idx="1"/>
+    <cs:effectRef idx="0"/>
+    <cs:fontRef idx="minor">
+      <a:schemeClr val="tx1"/>
+    </cs:fontRef>
+    <cs:spPr>
+      <a:ln w="28575" cap="rnd">
+        <a:solidFill>
+          <a:schemeClr val="phClr"/>
+        </a:solidFill>
+        <a:round/>
+      </a:ln>
+    </cs:spPr>
+  </cs:dataPointLine>
+  <cs:dataPointMarker>
+    <cs:lnRef idx="0">
+      <cs:styleClr val="auto"/>
+    </cs:lnRef>
+    <cs:fillRef idx="1">
+      <cs:styleClr val="auto"/>
+    </cs:fillRef>
+    <cs:effectRef idx="0"/>
+    <cs:fontRef idx="minor">
+      <a:schemeClr val="tx1"/>
+    </cs:fontRef>
+    <cs:spPr>
+      <a:ln w="9525">
+        <a:solidFill>
+          <a:schemeClr val="phClr"/>
+        </a:solidFill>
+      </a:ln>
+    </cs:spPr>
+  </cs:dataPointMarker>
+  <cs:dataPointMarkerLayout symbol="circle" size="5"/>
+  <cs:dataPointWireframe>
+    <cs:lnRef idx="0">
+      <cs:styleClr val="auto"/>
+    </cs:lnRef>
+    <cs:fillRef idx="1"/>
+    <cs:effectRef idx="0"/>
+    <cs:fontRef idx="minor">
+      <a:schemeClr val="tx1"/>
+    </cs:fontRef>
+    <cs:spPr>
+      <a:ln w="9525" cap="rnd">
+        <a:solidFill>
+          <a:schemeClr val="phClr"/>
+        </a:solidFill>
+        <a:round/>
+      </a:ln>
+    </cs:spPr>
+  </cs:dataPointWireframe>
+  <cs:dataTable>
+    <cs:lnRef idx="0"/>
+    <cs:fillRef idx="0"/>
+    <cs:effectRef idx="0"/>
+    <cs:fontRef idx="minor">
+      <a:schemeClr val="tx1">
+        <a:lumMod val="65000"/>
+        <a:lumOff val="35000"/>
+      </a:schemeClr>
+    </cs:fontRef>
+    <cs:spPr>
+      <a:noFill/>
+      <a:ln w="9525" cap="flat" cmpd="sng" algn="ctr">
+        <a:solidFill>
+          <a:schemeClr val="tx1">
+            <a:lumMod val="15000"/>
+            <a:lumOff val="85000"/>
+          </a:schemeClr>
+        </a:solidFill>
+        <a:round/>
+      </a:ln>
+    </cs:spPr>
+    <cs:defRPr sz="900" kern="1200"/>
+  </cs:dataTable>
+  <cs:downBar>
+    <cs:lnRef idx="0"/>
+    <cs:fillRef idx="0"/>
+    <cs:effectRef idx="0"/>
+    <cs:fontRef idx="minor">
+      <a:schemeClr val="dk1"/>
+    </cs:fontRef>
+    <cs:spPr>
+      <a:solidFill>
+        <a:schemeClr val="dk1">
+          <a:lumMod val="65000"/>
+          <a:lumOff val="35000"/>
+        </a:schemeClr>
+      </a:solidFill>
+      <a:ln w="9525">
+        <a:solidFill>
+          <a:schemeClr val="tx1">
+            <a:lumMod val="65000"/>
+            <a:lumOff val="35000"/>
+          </a:schemeClr>
+        </a:solidFill>
+      </a:ln>
+    </cs:spPr>
+  </cs:downBar>
+  <cs:dropLine>
+    <cs:lnRef idx="0"/>
+    <cs:fillRef idx="0"/>
+    <cs:effectRef idx="0"/>
+    <cs:fontRef idx="minor">
+      <a:schemeClr val="tx1"/>
+    </cs:fontRef>
+    <cs:spPr>
+      <a:ln w="9525" cap="flat" cmpd="sng" algn="ctr">
+        <a:solidFill>
+          <a:schemeClr val="tx1">
+            <a:lumMod val="35000"/>
+            <a:lumOff val="65000"/>
+          </a:schemeClr>
+        </a:solidFill>
+        <a:round/>
+      </a:ln>
+    </cs:spPr>
+  </cs:dropLine>
+  <cs:errorBar>
+    <cs:lnRef idx="0"/>
+    <cs:fillRef idx="0"/>
+    <cs:effectRef idx="0"/>
+    <cs:fontRef idx="minor">
+      <a:schemeClr val="tx1"/>
+    </cs:fontRef>
+    <cs:spPr>
+      <a:ln w="9525" cap="flat" cmpd="sng" algn="ctr">
+        <a:solidFill>
+          <a:schemeClr val="tx1">
+            <a:lumMod val="65000"/>
+            <a:lumOff val="35000"/>
+          </a:schemeClr>
+        </a:solidFill>
+        <a:round/>
+      </a:ln>
+    </cs:spPr>
+  </cs:errorBar>
+  <cs:floor>
+    <cs:lnRef idx="0"/>
+    <cs:fillRef idx="0"/>
+    <cs:effectRef idx="0"/>
+    <cs:fontRef idx="minor">
+      <a:schemeClr val="tx1"/>
+    </cs:fontRef>
+    <cs:spPr>
+      <a:noFill/>
+      <a:ln>
+        <a:noFill/>
+      </a:ln>
+    </cs:spPr>
+  </cs:floor>
+  <cs:gridlineMajor>
+    <cs:lnRef idx="0"/>
+    <cs:fillRef idx="0"/>
+    <cs:effectRef idx="0"/>
+    <cs:fontRef idx="minor">
+      <a:schemeClr val="tx1"/>
+    </cs:fontRef>
+    <cs:spPr>
+      <a:ln w="9525" cap="flat" cmpd="sng" algn="ctr">
+        <a:solidFill>
+          <a:schemeClr val="tx1">
+            <a:lumMod val="15000"/>
+            <a:lumOff val="85000"/>
+          </a:schemeClr>
+        </a:solidFill>
+        <a:round/>
+      </a:ln>
+    </cs:spPr>
+  </cs:gridlineMajor>
+  <cs:gridlineMinor>
+    <cs:lnRef idx="0"/>
+    <cs:fillRef idx="0"/>
+    <cs:effectRef idx="0"/>
+    <cs:fontRef idx="minor">
+      <a:schemeClr val="tx1"/>
+    </cs:fontRef>
+    <cs:spPr>
+      <a:ln w="9525" cap="flat" cmpd="sng" algn="ctr">
+        <a:solidFill>
+          <a:schemeClr val="tx1">
+            <a:lumMod val="5000"/>
+            <a:lumOff val="95000"/>
+          </a:schemeClr>
+        </a:solidFill>
+        <a:round/>
+      </a:ln>
+    </cs:spPr>
+  </cs:gridlineMinor>
+  <cs:hiLoLine>
+    <cs:lnRef idx="0"/>
+    <cs:fillRef idx="0"/>
+    <cs:effectRef idx="0"/>
+    <cs:fontRef idx="minor">
+      <a:schemeClr val="tx1"/>
+    </cs:fontRef>
+    <cs:spPr>
+      <a:ln w="9525" cap="flat" cmpd="sng" algn="ctr">
+        <a:solidFill>
+          <a:schemeClr val="tx1">
+            <a:lumMod val="75000"/>
+            <a:lumOff val="25000"/>
+          </a:schemeClr>
+        </a:solidFill>
+        <a:round/>
+      </a:ln>
+    </cs:spPr>
+  </cs:hiLoLine>
+  <cs:leaderLine>
+    <cs:lnRef idx="0"/>
+    <cs:fillRef idx="0"/>
+    <cs:effectRef idx="0"/>
+    <cs:fontRef idx="minor">
+      <a:schemeClr val="tx1"/>
+    </cs:fontRef>
+    <cs:spPr>
+      <a:ln w="9525" cap="flat" cmpd="sng" algn="ctr">
+        <a:solidFill>
+          <a:schemeClr val="tx1">
+            <a:lumMod val="35000"/>
+            <a:lumOff val="65000"/>
+          </a:schemeClr>
+        </a:solidFill>
+        <a:round/>
+      </a:ln>
+    </cs:spPr>
+  </cs:leaderLine>
+  <cs:legend>
+    <cs:lnRef idx="0"/>
+    <cs:fillRef idx="0"/>
+    <cs:effectRef idx="0"/>
+    <cs:fontRef idx="minor">
+      <a:schemeClr val="tx1">
+        <a:lumMod val="65000"/>
+        <a:lumOff val="35000"/>
+      </a:schemeClr>
+    </cs:fontRef>
+    <cs:defRPr sz="900" kern="1200"/>
+  </cs:legend>
+  <cs:plotArea mods="allowNoFillOverride allowNoLineOverride">
+    <cs:lnRef idx="0"/>
+    <cs:fillRef idx="0"/>
+    <cs:effectRef idx="0"/>
+    <cs:fontRef idx="minor">
+      <a:schemeClr val="tx1"/>
+    </cs:fontRef>
+  </cs:plotArea>
+  <cs:plotArea3D mods="allowNoFillOverride allowNoLineOverride">
+    <cs:lnRef idx="0"/>
+    <cs:fillRef idx="0"/>
+    <cs:effectRef idx="0"/>
+    <cs:fontRef idx="minor">
+      <a:schemeClr val="tx1"/>
+    </cs:fontRef>
+  </cs:plotArea3D>
+  <cs:seriesAxis>
+    <cs:lnRef idx="0"/>
+    <cs:fillRef idx="0"/>
+    <cs:effectRef idx="0"/>
+    <cs:fontRef idx="minor">
+      <a:schemeClr val="tx1">
+        <a:lumMod val="65000"/>
+        <a:lumOff val="35000"/>
+      </a:schemeClr>
+    </cs:fontRef>
+    <cs:defRPr sz="900" kern="1200"/>
+  </cs:seriesAxis>
+  <cs:seriesLine>
+    <cs:lnRef idx="0"/>
+    <cs:fillRef idx="0"/>
+    <cs:effectRef idx="0"/>
+    <cs:fontRef idx="minor">
+      <a:schemeClr val="tx1"/>
+    </cs:fontRef>
+    <cs:spPr>
+      <a:ln w="9525" cap="flat" cmpd="sng" algn="ctr">
+        <a:solidFill>
+          <a:schemeClr val="tx1">
+            <a:lumMod val="35000"/>
+            <a:lumOff val="65000"/>
+          </a:schemeClr>
+        </a:solidFill>
+        <a:round/>
+      </a:ln>
+    </cs:spPr>
+  </cs:seriesLine>
+  <cs:title>
+    <cs:lnRef idx="0"/>
+    <cs:fillRef idx="0"/>
+    <cs:effectRef idx="0"/>
+    <cs:fontRef idx="minor">
+      <a:schemeClr val="tx1">
+        <a:lumMod val="65000"/>
+        <a:lumOff val="35000"/>
+      </a:schemeClr>
+    </cs:fontRef>
+    <cs:defRPr sz="1400" b="0" kern="1200" spc="0" baseline="0"/>
+  </cs:title>
+  <cs:trendline>
+    <cs:lnRef idx="0">
+      <cs:styleClr val="auto"/>
+    </cs:lnRef>
+    <cs:fillRef idx="0"/>
+    <cs:effectRef idx="0"/>
+    <cs:fontRef idx="minor">
+      <a:schemeClr val="tx1"/>
+    </cs:fontRef>
+    <cs:spPr>
+      <a:ln w="19050" cap="rnd">
+        <a:solidFill>
+          <a:schemeClr val="phClr"/>
+        </a:solidFill>
+        <a:prstDash val="sysDot"/>
+      </a:ln>
+    </cs:spPr>
+  </cs:trendline>
+  <cs:trendlineLabel>
+    <cs:lnRef idx="0"/>
+    <cs:fillRef idx="0"/>
+    <cs:effectRef idx="0"/>
+    <cs:fontRef idx="minor">
+      <a:schemeClr val="tx1">
+        <a:lumMod val="65000"/>
+        <a:lumOff val="35000"/>
+      </a:schemeClr>
+    </cs:fontRef>
+    <cs:defRPr sz="900" kern="1200"/>
+  </cs:trendlineLabel>
+  <cs:upBar>
+    <cs:lnRef idx="0"/>
+    <cs:fillRef idx="0"/>
+    <cs:effectRef idx="0"/>
+    <cs:fontRef idx="minor">
+      <a:schemeClr val="dk1"/>
+    </cs:fontRef>
+    <cs:spPr>
+      <a:solidFill>
+        <a:schemeClr val="lt1"/>
+      </a:solidFill>
+      <a:ln w="9525">
+        <a:solidFill>
+          <a:schemeClr val="tx1">
+            <a:lumMod val="15000"/>
+            <a:lumOff val="85000"/>
+          </a:schemeClr>
+        </a:solidFill>
+      </a:ln>
+    </cs:spPr>
+  </cs:upBar>
+  <cs:valueAxis>
+    <cs:lnRef idx="0"/>
+    <cs:fillRef idx="0"/>
+    <cs:effectRef idx="0"/>
+    <cs:fontRef idx="minor">
+      <a:schemeClr val="tx1">
+        <a:lumMod val="65000"/>
+        <a:lumOff val="35000"/>
+      </a:schemeClr>
+    </cs:fontRef>
+    <cs:defRPr sz="900" kern="1200"/>
+  </cs:valueAxis>
+  <cs:wall>
+    <cs:lnRef idx="0"/>
+    <cs:fillRef idx="0"/>
+    <cs:effectRef idx="0"/>
+    <cs:fontRef idx="minor">
+      <a:schemeClr val="tx1"/>
+    </cs:fontRef>
+    <cs:spPr>
+      <a:noFill/>
+      <a:ln>
+        <a:noFill/>
+      </a:ln>
+    </cs:spPr>
+  </cs:wall>
+</cs:chartStyle>
 </file>
 
 <file path=word/theme/theme1.xml><?xml version="1.0" encoding="utf-8"?>
@@ -2945,7 +5081,7 @@
 </file>
 
 <file path=customXml/itemProps1.xml><?xml version="1.0" encoding="utf-8"?>
-<ds:datastoreItem xmlns:ds="http://schemas.openxmlformats.org/officeDocument/2006/customXml" ds:itemID="{77CAEF20-BDAA-DC4F-A44F-309433E83EC6}">
+<ds:datastoreItem xmlns:ds="http://schemas.openxmlformats.org/officeDocument/2006/customXml" ds:itemID="{9C9971BA-CBE9-A14F-9082-B62E3D93275C}">
   <ds:schemaRefs>
     <ds:schemaRef ds:uri="http://schemas.openxmlformats.org/officeDocument/2006/bibliography"/>
   </ds:schemaRefs>

</xml_diff>

<commit_message>
Added conclusion to test results.
</commit_message>
<xml_diff>
--- a/Project Management/RoboCup Rapport/Linjefølger.docx
+++ b/Project Management/RoboCup Rapport/Linjefølger.docx
@@ -33,7 +33,6 @@
       <w:r>
         <w:rPr>
           <w:noProof/>
-          <w:lang w:val="da-DK"/>
         </w:rPr>
         <mc:AlternateContent>
           <mc:Choice Requires="wps">
@@ -88,19 +87,77 @@
                             <w:r>
                               <w:t xml:space="preserve">Figure </w:t>
                             </w:r>
-                            <w:fldSimple w:instr=" SEQ Figure \* ARABIC ">
-                              <w:r>
-                                <w:rPr>
-                                  <w:noProof/>
-                                </w:rPr>
-                                <w:t>1</w:t>
-                              </w:r>
-                            </w:fldSimple>
+                            <w:r>
+                              <w:fldChar w:fldCharType="begin"/>
+                            </w:r>
+                            <w:r>
+                              <w:instrText xml:space="preserve"> SEQ Figure \* ARABIC </w:instrText>
+                            </w:r>
+                            <w:r>
+                              <w:fldChar w:fldCharType="separate"/>
+                            </w:r>
+                            <w:r>
+                              <w:rPr>
+                                <w:noProof/>
+                              </w:rPr>
+                              <w:t>1</w:t>
+                            </w:r>
+                            <w:r>
+                              <w:rPr>
+                                <w:noProof/>
+                              </w:rPr>
+                              <w:fldChar w:fldCharType="end"/>
+                            </w:r>
                             <w:r>
                               <w:t xml:space="preserve"> - </w:t>
                             </w:r>
+                            <w:proofErr w:type="spellStart"/>
                             <w:r>
-                              <w:t>Grå linje på hvid baggrund med sort missionmarkør.</w:t>
+                              <w:t>Grå</w:t>
+                            </w:r>
+                            <w:proofErr w:type="spellEnd"/>
+                            <w:r>
+                              <w:t xml:space="preserve"> </w:t>
+                            </w:r>
+                            <w:proofErr w:type="spellStart"/>
+                            <w:r>
+                              <w:t>linje</w:t>
+                            </w:r>
+                            <w:proofErr w:type="spellEnd"/>
+                            <w:r>
+                              <w:t xml:space="preserve"> </w:t>
+                            </w:r>
+                            <w:proofErr w:type="spellStart"/>
+                            <w:r>
+                              <w:t>på</w:t>
+                            </w:r>
+                            <w:proofErr w:type="spellEnd"/>
+                            <w:r>
+                              <w:t xml:space="preserve"> </w:t>
+                            </w:r>
+                            <w:proofErr w:type="spellStart"/>
+                            <w:r>
+                              <w:t>hvid</w:t>
+                            </w:r>
+                            <w:proofErr w:type="spellEnd"/>
+                            <w:r>
+                              <w:t xml:space="preserve"> </w:t>
+                            </w:r>
+                            <w:proofErr w:type="spellStart"/>
+                            <w:r>
+                              <w:t>baggrund</w:t>
+                            </w:r>
+                            <w:proofErr w:type="spellEnd"/>
+                            <w:r>
+                              <w:t xml:space="preserve"> med sort </w:t>
+                            </w:r>
+                            <w:proofErr w:type="spellStart"/>
+                            <w:r>
+                              <w:t>missionmarkør</w:t>
+                            </w:r>
+                            <w:proofErr w:type="spellEnd"/>
+                            <w:r>
+                              <w:t>.</w:t>
                             </w:r>
                           </w:p>
                         </w:txbxContent>
@@ -159,7 +216,6 @@
       <w:r>
         <w:rPr>
           <w:noProof/>
-          <w:lang w:val="da-DK"/>
         </w:rPr>
         <w:drawing>
           <wp:anchor distT="0" distB="0" distL="114300" distR="114300" simplePos="0" relativeHeight="251658240" behindDoc="0" locked="0" layoutInCell="1" allowOverlap="1" wp14:anchorId="5CE54C2B" wp14:editId="20BE424D">
@@ -345,12 +401,14 @@
         </w:rPr>
         <w:t xml:space="preserve">I denne tilstand belyser sensoren emnet med med hvidt lys fra sensorens indbyggede lyskilde. Derpå måles hvilke farver der reflekteres tilbage til sensoren som så </w:t>
       </w:r>
+      <w:proofErr w:type="spellStart"/>
       <w:r>
         <w:rPr>
           <w:lang w:val="da-DK"/>
         </w:rPr>
         <w:t>processerer</w:t>
       </w:r>
+      <w:proofErr w:type="spellEnd"/>
       <w:r>
         <w:rPr>
           <w:lang w:val="da-DK"/>
@@ -369,7 +427,21 @@
         <w:rPr>
           <w:lang w:val="da-DK"/>
         </w:rPr>
-        <w:t>I RobotC kan den målte præsenteres i to forskellige formater:</w:t>
+        <w:t xml:space="preserve">I </w:t>
+      </w:r>
+      <w:proofErr w:type="spellStart"/>
+      <w:r>
+        <w:rPr>
+          <w:lang w:val="da-DK"/>
+        </w:rPr>
+        <w:t>RobotC</w:t>
+      </w:r>
+      <w:proofErr w:type="spellEnd"/>
+      <w:r>
+        <w:rPr>
+          <w:lang w:val="da-DK"/>
+        </w:rPr>
+        <w:t xml:space="preserve"> kan den målte præsenteres i to forskellige formater:</w:t>
       </w:r>
     </w:p>
     <w:p>
@@ -420,7 +492,6 @@
       <w:r>
         <w:rPr>
           <w:noProof/>
-          <w:lang w:val="da-DK"/>
         </w:rPr>
         <w:drawing>
           <wp:inline distT="0" distB="0" distL="0" distR="0" wp14:anchorId="42389041" wp14:editId="0F02F851">
@@ -466,11 +537,19 @@
           <w:lang w:val="da-DK"/>
         </w:rPr>
       </w:pPr>
-      <w:r>
-        <w:rPr>
-          <w:lang w:val="da-DK"/>
-        </w:rPr>
-        <w:t xml:space="preserve">Figure </w:t>
+      <w:proofErr w:type="spellStart"/>
+      <w:r>
+        <w:rPr>
+          <w:lang w:val="da-DK"/>
+        </w:rPr>
+        <w:t>Figure</w:t>
+      </w:r>
+      <w:proofErr w:type="spellEnd"/>
+      <w:r>
+        <w:rPr>
+          <w:lang w:val="da-DK"/>
+        </w:rPr>
+        <w:t xml:space="preserve"> </w:t>
       </w:r>
       <w:r>
         <w:rPr>
@@ -715,7 +794,21 @@
         <w:rPr>
           <w:lang w:val="da-DK"/>
         </w:rPr>
-        <w:t xml:space="preserve">angarealet udenfor grupperum B306 har påtegnet en blå figur </w:t>
+        <w:t xml:space="preserve">angarealet </w:t>
+      </w:r>
+      <w:proofErr w:type="gramStart"/>
+      <w:r>
+        <w:rPr>
+          <w:lang w:val="da-DK"/>
+        </w:rPr>
+        <w:t>udenfor</w:t>
+      </w:r>
+      <w:proofErr w:type="gramEnd"/>
+      <w:r>
+        <w:rPr>
+          <w:lang w:val="da-DK"/>
+        </w:rPr>
+        <w:t xml:space="preserve"> grupperum B306 har påtegnet en blå figur </w:t>
       </w:r>
       <w:r>
         <w:rPr>
@@ -733,7 +826,21 @@
         <w:rPr>
           <w:lang w:val="da-DK"/>
         </w:rPr>
-        <w:t xml:space="preserve"> Gulvet er gradieret sort og grå. Farverne på gulvet er meget anderledes end de på d</w:t>
+        <w:t xml:space="preserve"> Gulvet er </w:t>
+      </w:r>
+      <w:proofErr w:type="spellStart"/>
+      <w:r>
+        <w:rPr>
+          <w:lang w:val="da-DK"/>
+        </w:rPr>
+        <w:t>gradieret</w:t>
+      </w:r>
+      <w:proofErr w:type="spellEnd"/>
+      <w:r>
+        <w:rPr>
+          <w:lang w:val="da-DK"/>
+        </w:rPr>
+        <w:t xml:space="preserve"> sort og grå. Farverne på gulvet er meget anderledes end de på d</w:t>
       </w:r>
       <w:r>
         <w:rPr>
@@ -778,7 +885,6 @@
       <w:r>
         <w:rPr>
           <w:noProof/>
-          <w:lang w:val="da-DK"/>
         </w:rPr>
         <w:drawing>
           <wp:inline distT="0" distB="0" distL="0" distR="0" wp14:anchorId="7B139ADA" wp14:editId="3A28A6FD">
@@ -825,11 +931,19 @@
           <w:lang w:val="da-DK"/>
         </w:rPr>
       </w:pPr>
-      <w:r>
-        <w:rPr>
-          <w:lang w:val="da-DK"/>
-        </w:rPr>
-        <w:t xml:space="preserve">Figure </w:t>
+      <w:proofErr w:type="spellStart"/>
+      <w:r>
+        <w:rPr>
+          <w:lang w:val="da-DK"/>
+        </w:rPr>
+        <w:t>Figure</w:t>
+      </w:r>
+      <w:proofErr w:type="spellEnd"/>
+      <w:r>
+        <w:rPr>
+          <w:lang w:val="da-DK"/>
+        </w:rPr>
+        <w:t xml:space="preserve"> </w:t>
       </w:r>
       <w:r>
         <w:rPr>
@@ -906,7 +1020,6 @@
       <w:r>
         <w:rPr>
           <w:noProof/>
-          <w:lang w:val="da-DK"/>
         </w:rPr>
         <w:drawing>
           <wp:inline distT="0" distB="0" distL="0" distR="0" wp14:anchorId="6A7B4C6D" wp14:editId="5064AE30">
@@ -953,11 +1066,19 @@
           <w:lang w:val="da-DK"/>
         </w:rPr>
       </w:pPr>
-      <w:r>
-        <w:rPr>
-          <w:lang w:val="da-DK"/>
-        </w:rPr>
-        <w:t xml:space="preserve">Figure </w:t>
+      <w:proofErr w:type="spellStart"/>
+      <w:r>
+        <w:rPr>
+          <w:lang w:val="da-DK"/>
+        </w:rPr>
+        <w:t>Figure</w:t>
+      </w:r>
+      <w:proofErr w:type="spellEnd"/>
+      <w:r>
+        <w:rPr>
+          <w:lang w:val="da-DK"/>
+        </w:rPr>
+        <w:t xml:space="preserve"> </w:t>
       </w:r>
       <w:r>
         <w:rPr>
@@ -1011,12 +1132,14 @@
         </w:rPr>
         <w:t xml:space="preserve">Test af </w:t>
       </w:r>
+      <w:proofErr w:type="spellStart"/>
       <w:r>
         <w:rPr>
           <w:lang w:val="da-DK"/>
         </w:rPr>
         <w:t>Målingsttilstande</w:t>
       </w:r>
+      <w:proofErr w:type="spellEnd"/>
     </w:p>
     <w:p>
       <w:pPr>
@@ -1949,7 +2072,6 @@
       <w:r>
         <w:rPr>
           <w:noProof/>
-          <w:lang w:val="da-DK"/>
         </w:rPr>
         <w:drawing>
           <wp:inline distT="0" distB="0" distL="0" distR="0" wp14:anchorId="68B07C6C" wp14:editId="06C811EE">
@@ -1973,11 +2095,19 @@
           <w:lang w:val="da-DK"/>
         </w:rPr>
       </w:pPr>
-      <w:r>
-        <w:rPr>
-          <w:lang w:val="da-DK"/>
-        </w:rPr>
-        <w:t xml:space="preserve">Figure </w:t>
+      <w:proofErr w:type="spellStart"/>
+      <w:r>
+        <w:rPr>
+          <w:lang w:val="da-DK"/>
+        </w:rPr>
+        <w:t>Figure</w:t>
+      </w:r>
+      <w:proofErr w:type="spellEnd"/>
+      <w:r>
+        <w:rPr>
+          <w:lang w:val="da-DK"/>
+        </w:rPr>
+        <w:t xml:space="preserve"> </w:t>
       </w:r>
       <w:r>
         <w:rPr>
@@ -2143,6 +2273,86 @@
           <w:lang w:val="da-DK"/>
         </w:rPr>
         <w:t xml:space="preserve"> vises</w:t>
+      </w:r>
+      <w:r>
+        <w:rPr>
+          <w:lang w:val="da-DK"/>
+        </w:rPr>
+        <w:t xml:space="preserve"> </w:t>
+      </w:r>
+      <w:r>
+        <w:rPr>
+          <w:lang w:val="da-DK"/>
+        </w:rPr>
+        <w:t xml:space="preserve">resultaterne for refleksion fra omgivelserne. Disse resultater </w:t>
+      </w:r>
+      <w:r>
+        <w:rPr>
+          <w:lang w:val="da-DK"/>
+        </w:rPr>
+        <w:t>viser sig at have så lille</w:t>
+      </w:r>
+      <w:r>
+        <w:rPr>
+          <w:lang w:val="da-DK"/>
+        </w:rPr>
+        <w:t xml:space="preserve"> forskel </w:t>
+      </w:r>
+      <w:r>
+        <w:rPr>
+          <w:lang w:val="da-DK"/>
+        </w:rPr>
+        <w:t xml:space="preserve">mellem linje og baggrund </w:t>
+      </w:r>
+      <w:r>
+        <w:rPr>
+          <w:lang w:val="da-DK"/>
+        </w:rPr>
+        <w:t xml:space="preserve">at det ikke er </w:t>
+      </w:r>
+      <w:r>
+        <w:rPr>
+          <w:lang w:val="da-DK"/>
+        </w:rPr>
+        <w:t>nemt</w:t>
+      </w:r>
+      <w:r>
+        <w:rPr>
+          <w:lang w:val="da-DK"/>
+        </w:rPr>
+        <w:t xml:space="preserve"> at differentiere</w:t>
+      </w:r>
+      <w:r>
+        <w:rPr>
+          <w:lang w:val="da-DK"/>
+        </w:rPr>
+        <w:t xml:space="preserve"> mellem dem</w:t>
+      </w:r>
+      <w:r>
+        <w:rPr>
+          <w:lang w:val="da-DK"/>
+        </w:rPr>
+        <w:t>.</w:t>
+      </w:r>
+    </w:p>
+    <w:p>
+      <w:pPr>
+        <w:rPr>
+          <w:lang w:val="da-DK"/>
+        </w:rPr>
+      </w:pPr>
+    </w:p>
+    <w:p>
+      <w:pPr>
+        <w:rPr>
+          <w:lang w:val="da-DK"/>
+        </w:rPr>
+      </w:pPr>
+      <w:r>
+        <w:rPr>
+          <w:lang w:val="da-DK"/>
+        </w:rPr>
+        <w:t>Baseret på resultaterne i foregående afsnit, besluttes det at bruge refleksion fra eget lys til den fremtidige konstruktion af robotten. Denne måle metode giver den bedste differentiering mellem den grå streg og hvide bane. Desuden er metoden meget resistent over for udefrakommende lys, så længe lyset ikke er rødt</w:t>
       </w:r>
       <w:bookmarkStart w:id="0" w:name="_GoBack"/>
       <w:bookmarkEnd w:id="0"/>
@@ -2150,49 +2360,7 @@
         <w:rPr>
           <w:lang w:val="da-DK"/>
         </w:rPr>
-        <w:t xml:space="preserve"> </w:t>
-      </w:r>
-      <w:r>
-        <w:rPr>
-          <w:lang w:val="da-DK"/>
-        </w:rPr>
-        <w:t xml:space="preserve">resultaterne for refleksion fra omgivelserne. Disse resultater </w:t>
-      </w:r>
-      <w:r>
-        <w:rPr>
-          <w:lang w:val="da-DK"/>
-        </w:rPr>
-        <w:t>viser sig at have så lille</w:t>
-      </w:r>
-      <w:r>
-        <w:rPr>
-          <w:lang w:val="da-DK"/>
-        </w:rPr>
-        <w:t xml:space="preserve"> forskel </w:t>
-      </w:r>
-      <w:r>
-        <w:rPr>
-          <w:lang w:val="da-DK"/>
-        </w:rPr>
-        <w:t xml:space="preserve">mellem linje og baggrund </w:t>
-      </w:r>
-      <w:r>
-        <w:rPr>
-          <w:lang w:val="da-DK"/>
-        </w:rPr>
-        <w:t>at det ikke er til at differentiere</w:t>
-      </w:r>
-      <w:r>
-        <w:rPr>
-          <w:lang w:val="da-DK"/>
-        </w:rPr>
-        <w:t xml:space="preserve"> mellem dem</w:t>
-      </w:r>
-      <w:r>
-        <w:rPr>
-          <w:lang w:val="da-DK"/>
-        </w:rPr>
-        <w:t>.</w:t>
+        <w:t xml:space="preserve">.  </w:t>
       </w:r>
     </w:p>
     <w:sectPr>
@@ -4088,11 +4256,11 @@
         </c:dLbls>
         <c:gapWidth val="219"/>
         <c:overlap val="-27"/>
-        <c:axId val="-2100452048"/>
-        <c:axId val="2132765280"/>
+        <c:axId val="-2140427488"/>
+        <c:axId val="2131804704"/>
       </c:barChart>
       <c:catAx>
-        <c:axId val="-2100452048"/>
+        <c:axId val="-2140427488"/>
         <c:scaling>
           <c:orientation val="minMax"/>
         </c:scaling>
@@ -4135,7 +4303,7 @@
             <a:endParaRPr lang="en-US"/>
           </a:p>
         </c:txPr>
-        <c:crossAx val="2132765280"/>
+        <c:crossAx val="2131804704"/>
         <c:crosses val="autoZero"/>
         <c:auto val="1"/>
         <c:lblAlgn val="ctr"/>
@@ -4143,7 +4311,7 @@
         <c:noMultiLvlLbl val="0"/>
       </c:catAx>
       <c:valAx>
-        <c:axId val="2132765280"/>
+        <c:axId val="2131804704"/>
         <c:scaling>
           <c:orientation val="minMax"/>
         </c:scaling>
@@ -4194,7 +4362,7 @@
             <a:endParaRPr lang="en-US"/>
           </a:p>
         </c:txPr>
-        <c:crossAx val="-2100452048"/>
+        <c:crossAx val="-2140427488"/>
         <c:crosses val="autoZero"/>
         <c:crossBetween val="between"/>
       </c:valAx>
@@ -5081,7 +5249,7 @@
 </file>
 
 <file path=customXml/itemProps1.xml><?xml version="1.0" encoding="utf-8"?>
-<ds:datastoreItem xmlns:ds="http://schemas.openxmlformats.org/officeDocument/2006/customXml" ds:itemID="{9C9971BA-CBE9-A14F-9082-B62E3D93275C}">
+<ds:datastoreItem xmlns:ds="http://schemas.openxmlformats.org/officeDocument/2006/customXml" ds:itemID="{D4926DAF-9286-6845-8F04-2DBDE4086A18}">
   <ds:schemaRefs>
     <ds:schemaRef ds:uri="http://schemas.openxmlformats.org/officeDocument/2006/bibliography"/>
   </ds:schemaRefs>

</xml_diff>